<commit_message>
Test Scenarios - draft and update on Test Strategy
</commit_message>
<xml_diff>
--- a/1.Test_automation_strategy.docx
+++ b/1.Test_automation_strategy.docx
@@ -7,14 +7,16 @@
         <w:pStyle w:val="Heading1"/>
         <w:jc w:val="center"/>
         <w:rPr>
-          <w:sz w:val="44"/>
-          <w:szCs w:val="44"/>
-        </w:rPr>
-      </w:pPr>
-      <w:r>
-        <w:rPr>
-          <w:sz w:val="44"/>
-          <w:szCs w:val="44"/>
+          <w:b/>
+          <w:sz w:val="48"/>
+          <w:szCs w:val="48"/>
+        </w:rPr>
+      </w:pPr>
+      <w:r>
+        <w:rPr>
+          <w:b/>
+          <w:sz w:val="48"/>
+          <w:szCs w:val="48"/>
         </w:rPr>
         <w:t>Test Strategy</w:t>
       </w:r>
@@ -24,27 +26,36 @@
       <w:pPr>
         <w:pStyle w:val="Heading3"/>
         <w:jc w:val="right"/>
-      </w:pPr>
-      <w:r>
+        <w:rPr>
+          <w:b/>
+        </w:rPr>
+      </w:pPr>
+      <w:r>
+        <w:rPr>
+          <w:b/>
+        </w:rPr>
         <w:t>Project</w:t>
       </w:r>
       <w:r>
         <w:rPr>
           <w:rFonts w:cstheme="majorHAnsi"/>
+          <w:b/>
         </w:rPr>
         <w:t>:</w:t>
       </w:r>
       <w:r>
         <w:rPr>
           <w:rFonts w:cstheme="majorHAnsi"/>
+          <w:b/>
         </w:rPr>
         <w:t xml:space="preserve"> </w:t>
       </w:r>
-      <w:hyperlink r:id="rId5" w:tgtFrame="_blank" w:history="1">
+      <w:hyperlink r:id="rId6" w:tgtFrame="_blank" w:history="1">
         <w:r>
           <w:rPr>
             <w:rStyle w:val="Hyperlink"/>
             <w:rFonts w:cstheme="majorHAnsi"/>
+            <w:b/>
             <w:color w:val="1155CC"/>
             <w:shd w:val="clear" w:color="auto" w:fill="FFFFFF"/>
           </w:rPr>
@@ -56,15 +67,30 @@
       <w:pPr>
         <w:pStyle w:val="Heading3"/>
         <w:jc w:val="right"/>
-      </w:pPr>
-      <w:r>
+        <w:rPr>
+          <w:b/>
+        </w:rPr>
+      </w:pPr>
+      <w:r>
+        <w:rPr>
+          <w:b/>
+        </w:rPr>
         <w:t>Author:</w:t>
       </w:r>
       <w:r>
+        <w:rPr>
+          <w:b/>
+        </w:rPr>
         <w:t xml:space="preserve"> Aneliya Boneva</w:t>
       </w:r>
     </w:p>
-    <w:p/>
+    <w:p>
+      <w:pPr>
+        <w:rPr>
+          <w:b/>
+        </w:rPr>
+      </w:pPr>
+    </w:p>
     <w:p>
       <w:pPr>
         <w:jc w:val="both"/>
@@ -82,41 +108,125 @@
         <w:rPr>
           <w:b/>
         </w:rPr>
-        <w:t>Objectives/Overview</w:t>
-      </w:r>
-    </w:p>
-    <w:p>
-      <w:pPr>
-        <w:jc w:val="both"/>
+        <w:t>Goal</w:t>
+      </w:r>
+    </w:p>
+    <w:p>
+      <w:pPr>
+        <w:jc w:val="both"/>
+      </w:pPr>
+      <w:r>
+        <w:t xml:space="preserve">The goal of the </w:t>
+      </w:r>
+      <w:r>
+        <w:t>Test</w:t>
+      </w:r>
+      <w:r>
+        <w:t xml:space="preserve"> A</w:t>
+      </w:r>
+      <w:r>
+        <w:t>utomation is to reduce the amount of time spent on testing and re-testing the functionalities of the product that are critical to the user experience</w:t>
+      </w:r>
+      <w:r>
+        <w:t>. Bearing that in mind a</w:t>
+      </w:r>
+      <w:r>
+        <w:t xml:space="preserve">utomating the </w:t>
+      </w:r>
+      <w:r>
+        <w:rPr>
+          <w:b/>
+        </w:rPr>
+        <w:t>high priority tests</w:t>
+      </w:r>
+      <w:r>
+        <w:t xml:space="preserve"> and the ones that must be </w:t>
+      </w:r>
+      <w:r>
+        <w:rPr>
+          <w:b/>
+        </w:rPr>
+        <w:t>frequently repeated</w:t>
+      </w:r>
+      <w:r>
+        <w:t xml:space="preserve"> (after each change in code, requirements, environment, etc.) will free man power that could be directed and used in other fields of testing</w:t>
+      </w:r>
+      <w:r>
+        <w:t xml:space="preserve"> which could lead to saving money and to providing better and faster result to the client</w:t>
+      </w:r>
+      <w:r>
+        <w:t>.</w:t>
+      </w:r>
+    </w:p>
+    <w:p>
+      <w:pPr>
+        <w:jc w:val="both"/>
+      </w:pPr>
+    </w:p>
+    <w:p>
+      <w:pPr>
+        <w:pStyle w:val="Heading2"/>
+        <w:rPr>
+          <w:b/>
+        </w:rPr>
+      </w:pPr>
+      <w:r>
+        <w:rPr>
+          <w:b/>
+        </w:rPr>
+        <w:t>Scope</w:t>
+      </w:r>
+    </w:p>
+    <w:p>
+      <w:pPr>
+        <w:jc w:val="both"/>
+      </w:pPr>
+      <w:r>
+        <w:t xml:space="preserve">The scope of automation will be the </w:t>
+      </w:r>
+      <w:r>
+        <w:t>functionalities that are business critical and widely adopted by the users</w:t>
+      </w:r>
+      <w:r>
+        <w:t xml:space="preserve"> such as</w:t>
+      </w:r>
+      <w:r>
+        <w:t>, but not limited to</w:t>
+      </w:r>
+      <w:r>
+        <w:t>: Registration, Login,</w:t>
+      </w:r>
+      <w:r>
+        <w:t xml:space="preserve"> Search for item,</w:t>
+      </w:r>
+      <w:r>
+        <w:t xml:space="preserve"> Add item to cart, Add check-out details, Check-out</w:t>
+      </w:r>
+      <w:r>
+        <w:t>, etc</w:t>
+      </w:r>
+      <w:r>
+        <w:t>. The features will be tested both separately and in groups.</w:t>
+      </w:r>
+      <w:r>
+        <w:t xml:space="preserve"> Amendments on scope can be made by the Product Owner with agreement of the QA manager once the </w:t>
+      </w:r>
+      <w:r>
         <w:rPr>
           <w:highlight w:val="yellow"/>
         </w:rPr>
-      </w:pPr>
-      <w:r>
-        <w:t xml:space="preserve">This documents contains set of rules the tests will be based on. </w:t>
-      </w:r>
-      <w:r>
-        <w:t xml:space="preserve">It will provide answer on “how” to </w:t>
-      </w:r>
-      <w:r>
-        <w:t>perform testing</w:t>
-      </w:r>
-      <w:r>
-        <w:t xml:space="preserve"> </w:t>
-      </w:r>
-      <w:r>
-        <w:t xml:space="preserve">and it will </w:t>
-      </w:r>
-      <w:r>
-        <w:t xml:space="preserve">also </w:t>
-      </w:r>
-      <w:r>
-        <w:t>describe the test design</w:t>
-      </w:r>
-      <w:r>
-        <w:t>s</w:t>
-      </w:r>
-      <w:r>
+        <w:t>current flow is stable</w:t>
+      </w:r>
+      <w:r>
+        <w:rPr>
+          <w:highlight w:val="yellow"/>
+        </w:rPr>
+        <w:t xml:space="preserve"> and running</w:t>
+      </w:r>
+      <w:r>
+        <w:rPr>
+          <w:highlight w:val="yellow"/>
+        </w:rPr>
         <w:t>.</w:t>
       </w:r>
     </w:p>
@@ -124,75 +234,32 @@
       <w:pPr>
         <w:jc w:val="both"/>
       </w:pPr>
-      <w:r>
-        <w:rPr>
-          <w:highlight w:val="yellow"/>
-        </w:rPr>
-        <w:t>It will outline the most important features of the tested product and what to be automated first and why.</w:t>
-      </w:r>
-    </w:p>
-    <w:p>
-      <w:pPr>
-        <w:jc w:val="both"/>
-      </w:pPr>
     </w:p>
     <w:p>
       <w:pPr>
         <w:pStyle w:val="Heading2"/>
-        <w:jc w:val="both"/>
-        <w:rPr>
-          <w:b/>
-        </w:rPr>
-      </w:pPr>
-      <w:r>
-        <w:rPr>
-          <w:b/>
-        </w:rPr>
-        <w:t>Goal</w:t>
-      </w:r>
-    </w:p>
-    <w:p>
-      <w:pPr>
-        <w:jc w:val="both"/>
-      </w:pPr>
-      <w:r>
-        <w:t xml:space="preserve">The goal of the </w:t>
-      </w:r>
-      <w:r>
-        <w:t>Testing A</w:t>
-      </w:r>
-      <w:r>
-        <w:t>utomation is to reduce the amount of time spent on testing and re-testing the functionalities of the product that are critical to the user experience</w:t>
-      </w:r>
-      <w:r>
-        <w:t>. Bearing that in mind a</w:t>
-      </w:r>
-      <w:r>
-        <w:t xml:space="preserve">utomating the </w:t>
-      </w:r>
-      <w:r>
-        <w:rPr>
-          <w:b/>
-        </w:rPr>
-        <w:t>high priority tests</w:t>
-      </w:r>
-      <w:r>
-        <w:t xml:space="preserve"> and the ones that must be </w:t>
-      </w:r>
-      <w:r>
-        <w:rPr>
-          <w:b/>
-        </w:rPr>
-        <w:t>frequently repeated</w:t>
-      </w:r>
-      <w:r>
-        <w:t xml:space="preserve"> (after each change in code, requirements, environment, etc.) will free man power that could be directed and used in other fields of testing</w:t>
-      </w:r>
-      <w:r>
-        <w:t xml:space="preserve"> which could lead to saving money and to providing better and faster result to the client</w:t>
-      </w:r>
-      <w:r>
-        <w:t>.</w:t>
+        <w:rPr>
+          <w:b/>
+        </w:rPr>
+      </w:pPr>
+      <w:r>
+        <w:rPr>
+          <w:b/>
+        </w:rPr>
+        <w:t>Entry Criteria</w:t>
+      </w:r>
+    </w:p>
+    <w:p>
+      <w:pPr>
+        <w:pStyle w:val="ListParagraph"/>
+        <w:numPr>
+          <w:ilvl w:val="0"/>
+          <w:numId w:val="6"/>
+        </w:numPr>
+        <w:jc w:val="both"/>
+      </w:pPr>
+      <w:r>
+        <w:t>Web-application is relatively stable</w:t>
       </w:r>
     </w:p>
     <w:p>
@@ -211,19 +278,38 @@
         <w:rPr>
           <w:b/>
         </w:rPr>
-        <w:t>Scope</w:t>
-      </w:r>
-    </w:p>
-    <w:p>
-      <w:pPr>
-        <w:jc w:val="both"/>
-      </w:pPr>
-      <w:r>
-        <w:t>The scope of automation will be the major, most critical to the business features such as: Registration, Login, Add item to cart, Add check-out details, Check-out. The features will be tested both separately and in groups.</w:t>
-      </w:r>
-    </w:p>
-    <w:p>
-      <w:pPr>
+        <w:t>Exit Criteria</w:t>
+      </w:r>
+    </w:p>
+    <w:p>
+      <w:pPr>
+        <w:pStyle w:val="ListParagraph"/>
+        <w:numPr>
+          <w:ilvl w:val="0"/>
+          <w:numId w:val="6"/>
+        </w:numPr>
+        <w:jc w:val="both"/>
+      </w:pPr>
+      <w:r>
+        <w:t>High Priority level test cases have been 100% automated</w:t>
+      </w:r>
+    </w:p>
+    <w:p>
+      <w:pPr>
+        <w:pStyle w:val="ListParagraph"/>
+        <w:numPr>
+          <w:ilvl w:val="0"/>
+          <w:numId w:val="6"/>
+        </w:numPr>
+        <w:jc w:val="both"/>
+      </w:pPr>
+      <w:r>
+        <w:t>EOB 06/11/2023</w:t>
+      </w:r>
+    </w:p>
+    <w:p>
+      <w:pPr>
+        <w:pStyle w:val="ListParagraph"/>
         <w:jc w:val="both"/>
       </w:pPr>
     </w:p>
@@ -295,8 +381,16 @@
       <w:pPr>
         <w:jc w:val="both"/>
       </w:pPr>
-      <w:bookmarkStart w:id="0" w:name="_GoBack"/>
-      <w:bookmarkEnd w:id="0"/>
+    </w:p>
+    <w:p>
+      <w:pPr>
+        <w:jc w:val="both"/>
+      </w:pPr>
+    </w:p>
+    <w:p>
+      <w:pPr>
+        <w:jc w:val="both"/>
+      </w:pPr>
     </w:p>
     <w:p>
       <w:pPr>
@@ -310,6 +404,7 @@
         <w:rPr>
           <w:b/>
         </w:rPr>
+        <w:lastRenderedPageBreak/>
         <w:t>Types of testing</w:t>
       </w:r>
     </w:p>
@@ -371,7 +466,6 @@
         <w:rPr>
           <w:i/>
         </w:rPr>
-        <w:lastRenderedPageBreak/>
         <w:t>Performed by:</w:t>
       </w:r>
       <w:r>
@@ -405,10 +499,7 @@
         <w:t>Purpose:</w:t>
       </w:r>
       <w:r>
-        <w:t xml:space="preserve"> the goal </w:t>
-      </w:r>
-      <w:r>
-        <w:t>of this testing is to confirm that recent program, code or environmental changes has not adversely affected the existing features. This is required when:</w:t>
+        <w:t xml:space="preserve"> the goal of this testing is to confirm that recent program, code or environmental changes has not adversely affected the existing features. This is required when:</w:t>
       </w:r>
     </w:p>
     <w:p>
@@ -551,10 +642,62 @@
         <w:t xml:space="preserve"> of this test is to check the behaviour of the system under significant load.</w:t>
       </w:r>
       <w:r>
+        <w:t xml:space="preserve"> Test should simulate multiple User scenarios on the website mixed in the test run.</w:t>
+      </w:r>
+    </w:p>
+    <w:p>
+      <w:r>
+        <w:rPr>
+          <w:i/>
+        </w:rPr>
+        <w:t>Performed by:</w:t>
+      </w:r>
+      <w:r>
+        <w:t xml:space="preserve"> QA team</w:t>
+      </w:r>
+    </w:p>
+    <w:p>
+      <w:pPr>
+        <w:jc w:val="both"/>
+        <w:rPr>
+          <w:b/>
+          <w:u w:val="single"/>
+        </w:rPr>
+      </w:pPr>
+      <w:r>
+        <w:rPr>
+          <w:b/>
+          <w:u w:val="single"/>
+        </w:rPr>
+        <w:t>User acceptance testing</w:t>
+      </w:r>
+    </w:p>
+    <w:p>
+      <w:r>
+        <w:rPr>
+          <w:i/>
+        </w:rPr>
+        <w:t>Purpose:</w:t>
+      </w:r>
+      <w:r>
         <w:t xml:space="preserve"> </w:t>
       </w:r>
       <w:r>
-        <w:t>Test should simulate multiple User scenarios on the website mixed in the test run.</w:t>
+        <w:t xml:space="preserve">the goal of this test is letting UAT representative of the end user to perform </w:t>
+      </w:r>
+      <w:r>
+        <w:t>exploratory testing sessions</w:t>
+      </w:r>
+      <w:proofErr w:type="gramStart"/>
+      <w:r>
+        <w:t>.</w:t>
+      </w:r>
+      <w:r>
+        <w:t>.</w:t>
+      </w:r>
+      <w:proofErr w:type="gramEnd"/>
+      <w:r>
+        <w:t xml:space="preserve">  This final pass through the system allows for the final ‘catch’ of any unexpected items in the system.  </w:t>
       </w:r>
     </w:p>
     <w:p>
@@ -562,81 +705,26 @@
         <w:rPr>
           <w:i/>
         </w:rPr>
+        <w:t>Timing</w:t>
+      </w:r>
+      <w:r>
+        <w:t xml:space="preserve">: </w:t>
+      </w:r>
+      <w:r>
+        <w:t xml:space="preserve">prior to production release.  </w:t>
+      </w:r>
+    </w:p>
+    <w:p>
+      <w:r>
+        <w:rPr>
+          <w:i/>
+        </w:rPr>
         <w:t>Performed by:</w:t>
       </w:r>
       <w:r>
-        <w:t xml:space="preserve"> QA team</w:t>
-      </w:r>
-    </w:p>
-    <w:p>
-      <w:pPr>
-        <w:jc w:val="both"/>
-        <w:rPr>
-          <w:b/>
-          <w:u w:val="single"/>
-        </w:rPr>
-      </w:pPr>
-      <w:r>
-        <w:rPr>
-          <w:b/>
-          <w:u w:val="single"/>
-        </w:rPr>
-        <w:t>User acceptance testing</w:t>
-      </w:r>
-    </w:p>
-    <w:p>
-      <w:r>
-        <w:rPr>
-          <w:i/>
-        </w:rPr>
-        <w:t>Purpose:</w:t>
-      </w:r>
-      <w:r>
         <w:t xml:space="preserve"> </w:t>
       </w:r>
       <w:r>
-        <w:t xml:space="preserve">the goal of this test is letting UAT representative of the end user to perform </w:t>
-      </w:r>
-      <w:r>
-        <w:t>exploratory testing sessions</w:t>
-      </w:r>
-      <w:proofErr w:type="gramStart"/>
-      <w:r>
-        <w:t>.</w:t>
-      </w:r>
-      <w:r>
-        <w:t>.</w:t>
-      </w:r>
-      <w:proofErr w:type="gramEnd"/>
-      <w:r>
-        <w:t xml:space="preserve">  This final pass through the system allows for the final ‘catch’ of any unexpected items in the system.  </w:t>
-      </w:r>
-    </w:p>
-    <w:p>
-      <w:r>
-        <w:rPr>
-          <w:i/>
-        </w:rPr>
-        <w:t>Timing</w:t>
-      </w:r>
-      <w:r>
-        <w:t xml:space="preserve">: </w:t>
-      </w:r>
-      <w:r>
-        <w:t xml:space="preserve">prior to production release.  </w:t>
-      </w:r>
-    </w:p>
-    <w:p>
-      <w:r>
-        <w:rPr>
-          <w:i/>
-        </w:rPr>
-        <w:t>Performed by:</w:t>
-      </w:r>
-      <w:r>
-        <w:t xml:space="preserve"> </w:t>
-      </w:r>
-      <w:r>
         <w:t>UAT representative</w:t>
       </w:r>
     </w:p>
@@ -669,31 +757,166 @@
         <w:jc w:val="both"/>
       </w:pPr>
       <w:r>
-        <w:t xml:space="preserve">QA team to prepare high level test cases. </w:t>
-      </w:r>
-    </w:p>
-    <w:p>
-      <w:pPr>
-        <w:jc w:val="both"/>
-      </w:pPr>
-      <w:r>
-        <w:rPr>
-          <w:highlight w:val="yellow"/>
-        </w:rPr>
+        <w:t>QA team to prepare high level test cases</w:t>
+      </w:r>
+      <w:r>
+        <w:t>, prioritize them and select which ones to be automated immediately based on the Priority</w:t>
+      </w:r>
+      <w:r>
+        <w:t xml:space="preserve">. </w:t>
+      </w:r>
+    </w:p>
+    <w:p>
+      <w:pPr>
+        <w:jc w:val="both"/>
+      </w:pPr>
+      <w:r>
         <w:t>Test cases t</w:t>
       </w:r>
       <w:r>
-        <w:rPr>
-          <w:highlight w:val="yellow"/>
-        </w:rPr>
         <w:t>emplate:</w:t>
       </w:r>
     </w:p>
-    <w:p>
-      <w:pPr>
-        <w:jc w:val="both"/>
-      </w:pPr>
-    </w:p>
+    <w:tbl>
+      <w:tblPr>
+        <w:tblStyle w:val="TableGrid"/>
+        <w:tblW w:w="9493" w:type="dxa"/>
+        <w:tblLook w:val="04A0" w:firstRow="1" w:lastRow="0" w:firstColumn="1" w:lastColumn="0" w:noHBand="0" w:noVBand="1"/>
+      </w:tblPr>
+      <w:tblGrid>
+        <w:gridCol w:w="608"/>
+        <w:gridCol w:w="608"/>
+        <w:gridCol w:w="2222"/>
+        <w:gridCol w:w="1449"/>
+        <w:gridCol w:w="1345"/>
+        <w:gridCol w:w="1843"/>
+        <w:gridCol w:w="1418"/>
+      </w:tblGrid>
+      <w:tr>
+        <w:trPr>
+          <w:trHeight w:val="419"/>
+        </w:trPr>
+        <w:tc>
+          <w:tcPr>
+            <w:tcW w:w="608" w:type="dxa"/>
+          </w:tcPr>
+          <w:p>
+            <w:r>
+              <w:t>ID</w:t>
+            </w:r>
+          </w:p>
+        </w:tc>
+        <w:tc>
+          <w:tcPr>
+            <w:tcW w:w="608" w:type="dxa"/>
+          </w:tcPr>
+          <w:p>
+            <w:r>
+              <w:t>Title</w:t>
+            </w:r>
+          </w:p>
+          <w:p/>
+        </w:tc>
+        <w:tc>
+          <w:tcPr>
+            <w:tcW w:w="2222" w:type="dxa"/>
+          </w:tcPr>
+          <w:p>
+            <w:r>
+              <w:t>Narrative/Description</w:t>
+            </w:r>
+          </w:p>
+          <w:p/>
+        </w:tc>
+        <w:tc>
+          <w:tcPr>
+            <w:tcW w:w="1449" w:type="dxa"/>
+          </w:tcPr>
+          <w:p>
+            <w:r>
+              <w:t>Preconditions</w:t>
+            </w:r>
+          </w:p>
+        </w:tc>
+        <w:tc>
+          <w:tcPr>
+            <w:tcW w:w="1345" w:type="dxa"/>
+          </w:tcPr>
+          <w:p>
+            <w:r>
+              <w:t>Tests Steps</w:t>
+            </w:r>
+          </w:p>
+          <w:p/>
+        </w:tc>
+        <w:tc>
+          <w:tcPr>
+            <w:tcW w:w="1843" w:type="dxa"/>
+          </w:tcPr>
+          <w:p>
+            <w:r>
+              <w:t>Expected Result</w:t>
+            </w:r>
+          </w:p>
+          <w:p/>
+        </w:tc>
+        <w:tc>
+          <w:tcPr>
+            <w:tcW w:w="1418" w:type="dxa"/>
+          </w:tcPr>
+          <w:p>
+            <w:r>
+              <w:t>Priority</w:t>
+            </w:r>
+          </w:p>
+          <w:p/>
+        </w:tc>
+      </w:tr>
+      <w:tr>
+        <w:tc>
+          <w:tcPr>
+            <w:tcW w:w="608" w:type="dxa"/>
+          </w:tcPr>
+          <w:p/>
+        </w:tc>
+        <w:tc>
+          <w:tcPr>
+            <w:tcW w:w="608" w:type="dxa"/>
+          </w:tcPr>
+          <w:p/>
+        </w:tc>
+        <w:tc>
+          <w:tcPr>
+            <w:tcW w:w="2222" w:type="dxa"/>
+          </w:tcPr>
+          <w:p/>
+        </w:tc>
+        <w:tc>
+          <w:tcPr>
+            <w:tcW w:w="1449" w:type="dxa"/>
+          </w:tcPr>
+          <w:p/>
+        </w:tc>
+        <w:tc>
+          <w:tcPr>
+            <w:tcW w:w="1345" w:type="dxa"/>
+          </w:tcPr>
+          <w:p/>
+        </w:tc>
+        <w:tc>
+          <w:tcPr>
+            <w:tcW w:w="1843" w:type="dxa"/>
+          </w:tcPr>
+          <w:p/>
+        </w:tc>
+        <w:tc>
+          <w:tcPr>
+            <w:tcW w:w="1418" w:type="dxa"/>
+          </w:tcPr>
+          <w:p/>
+        </w:tc>
+      </w:tr>
+    </w:tbl>
     <w:tbl>
       <w:tblPr>
         <w:tblStyle w:val="PlainTable5"/>
@@ -723,6 +946,7 @@
               <w:rPr>
                 <w:i w:val="0"/>
               </w:rPr>
+              <w:lastRenderedPageBreak/>
               <w:t>Priority levels:</w:t>
             </w:r>
           </w:p>
@@ -770,6 +994,12 @@
               </w:rPr>
               <w:t>High</w:t>
             </w:r>
+            <w:r>
+              <w:rPr>
+                <w:lang w:val="en-US"/>
+              </w:rPr>
+              <w:t>est</w:t>
+            </w:r>
           </w:p>
         </w:tc>
         <w:tc>
@@ -782,7 +1012,22 @@
               <w:cnfStyle w:val="000000100000" w:firstRow="0" w:lastRow="0" w:firstColumn="0" w:lastColumn="0" w:oddVBand="0" w:evenVBand="0" w:oddHBand="1" w:evenHBand="0" w:firstRowFirstColumn="0" w:firstRowLastColumn="0" w:lastRowFirstColumn="0" w:lastRowLastColumn="0"/>
             </w:pPr>
             <w:r>
-              <w:t>Related to major functionalities that are of utmost importance for the user experience</w:t>
+              <w:t xml:space="preserve">Related to </w:t>
+            </w:r>
+            <w:r>
+              <w:t>core</w:t>
+            </w:r>
+            <w:r>
+              <w:t xml:space="preserve"> functionalities that are </w:t>
+            </w:r>
+            <w:r>
+              <w:t>business critical and widely adopted by the users</w:t>
+            </w:r>
+            <w:r>
+              <w:t xml:space="preserve"> and the product is unusable without them</w:t>
+            </w:r>
+            <w:r>
+              <w:t>.</w:t>
             </w:r>
           </w:p>
         </w:tc>
@@ -796,14 +1041,8 @@
           <w:p>
             <w:pPr>
               <w:jc w:val="both"/>
-              <w:rPr>
-                <w:lang w:val="bg-BG"/>
-              </w:rPr>
-            </w:pPr>
-            <w:r>
-              <w:rPr>
-                <w:lang w:val="bg-BG"/>
-              </w:rPr>
+            </w:pPr>
+            <w:r>
               <w:t>2</w:t>
             </w:r>
           </w:p>
@@ -818,7 +1057,7 @@
               <w:cnfStyle w:val="000000000000" w:firstRow="0" w:lastRow="0" w:firstColumn="0" w:lastColumn="0" w:oddVBand="0" w:evenVBand="0" w:oddHBand="0" w:evenHBand="0" w:firstRowFirstColumn="0" w:firstRowLastColumn="0" w:lastRowFirstColumn="0" w:lastRowLastColumn="0"/>
             </w:pPr>
             <w:r>
-              <w:t>Medium</w:t>
+              <w:t>High</w:t>
             </w:r>
           </w:p>
         </w:tc>
@@ -832,7 +1071,10 @@
               <w:cnfStyle w:val="000000000000" w:firstRow="0" w:lastRow="0" w:firstColumn="0" w:lastColumn="0" w:oddVBand="0" w:evenVBand="0" w:oddHBand="0" w:evenHBand="0" w:firstRowFirstColumn="0" w:firstRowLastColumn="0" w:lastRowFirstColumn="0" w:lastRowLastColumn="0"/>
             </w:pPr>
             <w:r>
-              <w:t>Related to core functionalities that aim to improve user experience but will not prevent the use of the application.</w:t>
+              <w:t>Related to major functionalities that are of utmost importance for the user experience</w:t>
+            </w:r>
+            <w:r>
+              <w:t>.</w:t>
             </w:r>
           </w:p>
         </w:tc>
@@ -849,14 +1091,8 @@
           <w:p>
             <w:pPr>
               <w:jc w:val="both"/>
-              <w:rPr>
-                <w:lang w:val="bg-BG"/>
-              </w:rPr>
-            </w:pPr>
-            <w:r>
-              <w:rPr>
-                <w:lang w:val="bg-BG"/>
-              </w:rPr>
+            </w:pPr>
+            <w:r>
               <w:t>3</w:t>
             </w:r>
           </w:p>
@@ -871,6 +1107,50 @@
               <w:cnfStyle w:val="000000100000" w:firstRow="0" w:lastRow="0" w:firstColumn="0" w:lastColumn="0" w:oddVBand="0" w:evenVBand="0" w:oddHBand="1" w:evenHBand="0" w:firstRowFirstColumn="0" w:firstRowLastColumn="0" w:lastRowFirstColumn="0" w:lastRowLastColumn="0"/>
             </w:pPr>
             <w:r>
+              <w:t>Medium</w:t>
+            </w:r>
+          </w:p>
+        </w:tc>
+        <w:tc>
+          <w:tcPr>
+            <w:tcW w:w="6889" w:type="dxa"/>
+          </w:tcPr>
+          <w:p>
+            <w:pPr>
+              <w:jc w:val="both"/>
+              <w:cnfStyle w:val="000000100000" w:firstRow="0" w:lastRow="0" w:firstColumn="0" w:lastColumn="0" w:oddVBand="0" w:evenVBand="0" w:oddHBand="1" w:evenHBand="0" w:firstRowFirstColumn="0" w:firstRowLastColumn="0" w:lastRowFirstColumn="0" w:lastRowLastColumn="0"/>
+            </w:pPr>
+            <w:r>
+              <w:t>Related to core functionalities that aim to improve user experience but will not prevent the use of the application.</w:t>
+            </w:r>
+          </w:p>
+        </w:tc>
+      </w:tr>
+      <w:tr>
+        <w:tc>
+          <w:tcPr>
+            <w:cnfStyle w:val="001000000000" w:firstRow="0" w:lastRow="0" w:firstColumn="1" w:lastColumn="0" w:oddVBand="0" w:evenVBand="0" w:oddHBand="0" w:evenHBand="0" w:firstRowFirstColumn="0" w:firstRowLastColumn="0" w:lastRowFirstColumn="0" w:lastRowLastColumn="0"/>
+            <w:tcW w:w="567" w:type="dxa"/>
+          </w:tcPr>
+          <w:p>
+            <w:pPr>
+              <w:jc w:val="both"/>
+            </w:pPr>
+            <w:r>
+              <w:t>4</w:t>
+            </w:r>
+          </w:p>
+        </w:tc>
+        <w:tc>
+          <w:tcPr>
+            <w:tcW w:w="1560" w:type="dxa"/>
+          </w:tcPr>
+          <w:p>
+            <w:pPr>
+              <w:jc w:val="both"/>
+              <w:cnfStyle w:val="000000000000" w:firstRow="0" w:lastRow="0" w:firstColumn="0" w:lastColumn="0" w:oddVBand="0" w:evenVBand="0" w:oddHBand="0" w:evenHBand="0" w:firstRowFirstColumn="0" w:firstRowLastColumn="0" w:lastRowFirstColumn="0" w:lastRowLastColumn="0"/>
+            </w:pPr>
+            <w:r>
               <w:t>Low</w:t>
             </w:r>
           </w:p>
@@ -882,7 +1162,7 @@
           <w:p>
             <w:pPr>
               <w:jc w:val="both"/>
-              <w:cnfStyle w:val="000000100000" w:firstRow="0" w:lastRow="0" w:firstColumn="0" w:lastColumn="0" w:oddVBand="0" w:evenVBand="0" w:oddHBand="1" w:evenHBand="0" w:firstRowFirstColumn="0" w:firstRowLastColumn="0" w:lastRowFirstColumn="0" w:lastRowLastColumn="0"/>
+              <w:cnfStyle w:val="000000000000" w:firstRow="0" w:lastRow="0" w:firstColumn="0" w:lastColumn="0" w:oddVBand="0" w:evenVBand="0" w:oddHBand="0" w:evenHBand="0" w:firstRowFirstColumn="0" w:firstRowLastColumn="0" w:lastRowFirstColumn="0" w:lastRowLastColumn="0"/>
             </w:pPr>
             <w:r>
               <w:t>Related to minor features; improvements made on them will not affect user experience.</w:t>
@@ -893,30 +1173,25 @@
     </w:tbl>
     <w:p>
       <w:pPr>
-        <w:jc w:val="both"/>
-      </w:pPr>
-    </w:p>
-    <w:p>
-      <w:pPr>
-        <w:jc w:val="both"/>
-        <w:rPr>
-          <w:lang w:val="bg-BG"/>
-        </w:rPr>
-      </w:pPr>
-    </w:p>
-    <w:p>
-      <w:pPr>
         <w:pStyle w:val="Heading2"/>
         <w:jc w:val="both"/>
         <w:rPr>
           <w:b/>
         </w:rPr>
       </w:pPr>
-      <w:r>
-        <w:rPr>
-          <w:b/>
-        </w:rPr>
-        <w:lastRenderedPageBreak/>
+    </w:p>
+    <w:p>
+      <w:pPr>
+        <w:pStyle w:val="Heading2"/>
+        <w:jc w:val="both"/>
+        <w:rPr>
+          <w:b/>
+        </w:rPr>
+      </w:pPr>
+      <w:r>
+        <w:rPr>
+          <w:b/>
+        </w:rPr>
         <w:t>Tools</w:t>
       </w:r>
     </w:p>
@@ -979,11 +1254,35 @@
         <w:jc w:val="both"/>
       </w:pPr>
       <w:r>
-        <w:t>Tests to be automated will include the following operational environments.</w:t>
-      </w:r>
-    </w:p>
-    <w:p>
-      <w:pPr>
+        <w:t>Tests to be automated will include the fol</w:t>
+      </w:r>
+      <w:r>
+        <w:t>lowing operational environments:</w:t>
+      </w:r>
+    </w:p>
+    <w:p>
+      <w:pPr>
+        <w:pStyle w:val="ListParagraph"/>
+        <w:numPr>
+          <w:ilvl w:val="0"/>
+          <w:numId w:val="7"/>
+        </w:numPr>
+        <w:jc w:val="both"/>
+      </w:pPr>
+      <w:r>
+        <w:t>Initial Automation will be on</w:t>
+      </w:r>
+      <w:r>
+        <w:t>:</w:t>
+      </w:r>
+    </w:p>
+    <w:p>
+      <w:pPr>
+        <w:pStyle w:val="ListParagraph"/>
+        <w:numPr>
+          <w:ilvl w:val="1"/>
+          <w:numId w:val="7"/>
+        </w:numPr>
         <w:rPr>
           <w:i/>
         </w:rPr>
@@ -997,6 +1296,11 @@
     </w:p>
     <w:p>
       <w:pPr>
+        <w:pStyle w:val="ListParagraph"/>
+        <w:numPr>
+          <w:ilvl w:val="1"/>
+          <w:numId w:val="7"/>
+        </w:numPr>
         <w:rPr>
           <w:i/>
         </w:rPr>
@@ -1010,9 +1314,38 @@
     </w:p>
     <w:p>
       <w:pPr>
-        <w:jc w:val="both"/>
-      </w:pPr>
-    </w:p>
+        <w:pStyle w:val="ListParagraph"/>
+        <w:numPr>
+          <w:ilvl w:val="0"/>
+          <w:numId w:val="7"/>
+        </w:numPr>
+        <w:rPr>
+          <w:i/>
+        </w:rPr>
+      </w:pPr>
+      <w:r>
+        <w:t>Before the product go live automation to be made on:</w:t>
+      </w:r>
+    </w:p>
+    <w:p>
+      <w:pPr>
+        <w:pStyle w:val="ListParagraph"/>
+        <w:numPr>
+          <w:ilvl w:val="1"/>
+          <w:numId w:val="7"/>
+        </w:numPr>
+        <w:rPr>
+          <w:i/>
+        </w:rPr>
+      </w:pPr>
+      <w:r>
+        <w:rPr>
+          <w:i/>
+        </w:rPr>
+        <w:t>Firefox, Edge, Internet Explorer, Safari (latest versions)</w:t>
+      </w:r>
+    </w:p>
+    <w:p/>
     <w:p>
       <w:pPr>
         <w:pStyle w:val="Heading2"/>
@@ -1025,74 +1358,438 @@
           <w:b/>
           <w:highlight w:val="yellow"/>
         </w:rPr>
-        <w:t>Roles</w:t>
-      </w:r>
+        <w:t>Risks</w:t>
+      </w:r>
+      <w:r>
+        <w:rPr>
+          <w:b/>
+        </w:rPr>
+        <w:t xml:space="preserve"> </w:t>
+      </w:r>
+    </w:p>
+    <w:p>
+      <w:pPr>
+        <w:pStyle w:val="ListParagraph"/>
+        <w:numPr>
+          <w:ilvl w:val="0"/>
+          <w:numId w:val="5"/>
+        </w:numPr>
+        <w:jc w:val="both"/>
+      </w:pPr>
+      <w:r>
+        <w:t>Security breaches – hacking., phishing, cross-site scripting, third-party integrations</w:t>
+      </w:r>
+    </w:p>
+    <w:p>
+      <w:pPr>
+        <w:pStyle w:val="ListParagraph"/>
+        <w:numPr>
+          <w:ilvl w:val="0"/>
+          <w:numId w:val="5"/>
+        </w:numPr>
+        <w:jc w:val="both"/>
+      </w:pPr>
+      <w:r>
+        <w:t xml:space="preserve">Insufficient or unclear customer expectation </w:t>
+      </w:r>
+    </w:p>
+    <w:p>
+      <w:pPr>
+        <w:pStyle w:val="ListParagraph"/>
+        <w:jc w:val="both"/>
+      </w:pPr>
     </w:p>
     <w:p>
       <w:pPr>
         <w:pStyle w:val="Heading2"/>
-        <w:rPr>
-          <w:b/>
-        </w:rPr>
-      </w:pPr>
-      <w:r>
-        <w:rPr>
-          <w:b/>
-          <w:highlight w:val="yellow"/>
-        </w:rPr>
-        <w:t>Risks</w:t>
-      </w:r>
-      <w:r>
-        <w:rPr>
-          <w:b/>
-        </w:rPr>
-        <w:t xml:space="preserve"> </w:t>
-      </w:r>
-      <w:r>
-        <w:rPr>
-          <w:b/>
-          <w:highlight w:val="yellow"/>
-        </w:rPr>
-        <w:t>Analysis</w:t>
-      </w:r>
-      <w:r>
-        <w:rPr>
-          <w:b/>
-        </w:rPr>
-        <w:t xml:space="preserve"> </w:t>
-      </w:r>
-    </w:p>
-    <w:p>
-      <w:pPr>
-        <w:jc w:val="both"/>
-      </w:pPr>
-    </w:p>
-    <w:p>
-      <w:pPr>
-        <w:pStyle w:val="Heading2"/>
-        <w:jc w:val="both"/>
-        <w:rPr>
-          <w:b/>
-        </w:rPr>
-      </w:pPr>
-      <w:r>
-        <w:rPr>
-          <w:b/>
-        </w:rPr>
-        <w:t>Timeline</w:t>
-      </w:r>
-    </w:p>
-    <w:p>
-      <w:pPr>
-        <w:jc w:val="both"/>
-      </w:pPr>
-      <w:r>
-        <w:rPr>
-          <w:highlight w:val="yellow"/>
-        </w:rPr>
-        <w:t>1 week – first draft</w:t>
-      </w:r>
-    </w:p>
+        <w:jc w:val="both"/>
+        <w:rPr>
+          <w:b/>
+        </w:rPr>
+      </w:pPr>
+      <w:r>
+        <w:rPr>
+          <w:b/>
+        </w:rPr>
+        <w:t>Schedule</w:t>
+      </w:r>
+      <w:r>
+        <w:rPr>
+          <w:b/>
+        </w:rPr>
+        <w:t xml:space="preserve"> &amp; Roles</w:t>
+      </w:r>
+    </w:p>
+    <w:tbl>
+      <w:tblPr>
+        <w:tblStyle w:val="TableGrid"/>
+        <w:tblW w:w="0" w:type="auto"/>
+        <w:tblLook w:val="04A0" w:firstRow="1" w:lastRow="0" w:firstColumn="1" w:lastColumn="0" w:noHBand="0" w:noVBand="1"/>
+      </w:tblPr>
+      <w:tblGrid>
+        <w:gridCol w:w="475"/>
+        <w:gridCol w:w="2639"/>
+        <w:gridCol w:w="2126"/>
+        <w:gridCol w:w="3776"/>
+      </w:tblGrid>
+      <w:tr>
+        <w:tc>
+          <w:tcPr>
+            <w:tcW w:w="475" w:type="dxa"/>
+          </w:tcPr>
+          <w:p>
+            <w:pPr>
+              <w:jc w:val="both"/>
+            </w:pPr>
+            <w:r>
+              <w:t>No</w:t>
+            </w:r>
+          </w:p>
+        </w:tc>
+        <w:tc>
+          <w:tcPr>
+            <w:tcW w:w="2639" w:type="dxa"/>
+          </w:tcPr>
+          <w:p>
+            <w:pPr>
+              <w:jc w:val="both"/>
+            </w:pPr>
+            <w:r>
+              <w:t>Task:</w:t>
+            </w:r>
+          </w:p>
+        </w:tc>
+        <w:tc>
+          <w:tcPr>
+            <w:tcW w:w="2126" w:type="dxa"/>
+          </w:tcPr>
+          <w:p>
+            <w:pPr>
+              <w:jc w:val="both"/>
+            </w:pPr>
+            <w:r>
+              <w:t>Executor:</w:t>
+            </w:r>
+          </w:p>
+        </w:tc>
+        <w:tc>
+          <w:tcPr>
+            <w:tcW w:w="3776" w:type="dxa"/>
+          </w:tcPr>
+          <w:p>
+            <w:pPr>
+              <w:jc w:val="both"/>
+            </w:pPr>
+            <w:r>
+              <w:t>Work hours:</w:t>
+            </w:r>
+          </w:p>
+        </w:tc>
+      </w:tr>
+      <w:tr>
+        <w:tc>
+          <w:tcPr>
+            <w:tcW w:w="475" w:type="dxa"/>
+          </w:tcPr>
+          <w:p>
+            <w:pPr>
+              <w:jc w:val="both"/>
+            </w:pPr>
+            <w:r>
+              <w:t>1</w:t>
+            </w:r>
+          </w:p>
+        </w:tc>
+        <w:tc>
+          <w:tcPr>
+            <w:tcW w:w="2639" w:type="dxa"/>
+          </w:tcPr>
+          <w:p>
+            <w:pPr>
+              <w:jc w:val="both"/>
+            </w:pPr>
+            <w:r>
+              <w:t>Test Automation Strategy</w:t>
+            </w:r>
+          </w:p>
+        </w:tc>
+        <w:tc>
+          <w:tcPr>
+            <w:tcW w:w="2126" w:type="dxa"/>
+          </w:tcPr>
+          <w:p>
+            <w:pPr>
+              <w:jc w:val="both"/>
+            </w:pPr>
+            <w:proofErr w:type="spellStart"/>
+            <w:r>
+              <w:t>Aneliya</w:t>
+            </w:r>
+            <w:proofErr w:type="spellEnd"/>
+            <w:r>
+              <w:t xml:space="preserve"> </w:t>
+            </w:r>
+            <w:proofErr w:type="spellStart"/>
+            <w:r>
+              <w:t>Boneva</w:t>
+            </w:r>
+            <w:proofErr w:type="spellEnd"/>
+          </w:p>
+        </w:tc>
+        <w:tc>
+          <w:tcPr>
+            <w:tcW w:w="3776" w:type="dxa"/>
+          </w:tcPr>
+          <w:p>
+            <w:pPr>
+              <w:jc w:val="both"/>
+            </w:pPr>
+            <w:r>
+              <w:t>8</w:t>
+            </w:r>
+          </w:p>
+        </w:tc>
+      </w:tr>
+      <w:tr>
+        <w:tc>
+          <w:tcPr>
+            <w:tcW w:w="475" w:type="dxa"/>
+          </w:tcPr>
+          <w:p>
+            <w:pPr>
+              <w:jc w:val="both"/>
+            </w:pPr>
+            <w:r>
+              <w:t>2</w:t>
+            </w:r>
+          </w:p>
+        </w:tc>
+        <w:tc>
+          <w:tcPr>
+            <w:tcW w:w="2639" w:type="dxa"/>
+          </w:tcPr>
+          <w:p>
+            <w:pPr>
+              <w:jc w:val="both"/>
+            </w:pPr>
+            <w:r>
+              <w:t>Test Case Design</w:t>
+            </w:r>
+          </w:p>
+        </w:tc>
+        <w:tc>
+          <w:tcPr>
+            <w:tcW w:w="2126" w:type="dxa"/>
+          </w:tcPr>
+          <w:p>
+            <w:pPr>
+              <w:jc w:val="both"/>
+            </w:pPr>
+            <w:proofErr w:type="spellStart"/>
+            <w:r>
+              <w:t>Aneliya</w:t>
+            </w:r>
+            <w:proofErr w:type="spellEnd"/>
+            <w:r>
+              <w:t xml:space="preserve"> </w:t>
+            </w:r>
+            <w:proofErr w:type="spellStart"/>
+            <w:r>
+              <w:t>Boneva</w:t>
+            </w:r>
+            <w:proofErr w:type="spellEnd"/>
+          </w:p>
+        </w:tc>
+        <w:tc>
+          <w:tcPr>
+            <w:tcW w:w="3776" w:type="dxa"/>
+          </w:tcPr>
+          <w:p>
+            <w:pPr>
+              <w:jc w:val="both"/>
+            </w:pPr>
+            <w:r>
+              <w:t>16</w:t>
+            </w:r>
+          </w:p>
+        </w:tc>
+      </w:tr>
+      <w:tr>
+        <w:tc>
+          <w:tcPr>
+            <w:tcW w:w="475" w:type="dxa"/>
+          </w:tcPr>
+          <w:p>
+            <w:pPr>
+              <w:jc w:val="both"/>
+            </w:pPr>
+            <w:r>
+              <w:t>3</w:t>
+            </w:r>
+          </w:p>
+        </w:tc>
+        <w:tc>
+          <w:tcPr>
+            <w:tcW w:w="2639" w:type="dxa"/>
+          </w:tcPr>
+          <w:p>
+            <w:pPr>
+              <w:jc w:val="both"/>
+            </w:pPr>
+            <w:r>
+              <w:t>Test Case Automation – Highest Priority</w:t>
+            </w:r>
+          </w:p>
+        </w:tc>
+        <w:tc>
+          <w:tcPr>
+            <w:tcW w:w="2126" w:type="dxa"/>
+          </w:tcPr>
+          <w:p>
+            <w:pPr>
+              <w:jc w:val="both"/>
+            </w:pPr>
+            <w:proofErr w:type="spellStart"/>
+            <w:r>
+              <w:t>Aneliya</w:t>
+            </w:r>
+            <w:proofErr w:type="spellEnd"/>
+            <w:r>
+              <w:t xml:space="preserve"> </w:t>
+            </w:r>
+            <w:proofErr w:type="spellStart"/>
+            <w:r>
+              <w:t>Boneva</w:t>
+            </w:r>
+            <w:proofErr w:type="spellEnd"/>
+          </w:p>
+        </w:tc>
+        <w:tc>
+          <w:tcPr>
+            <w:tcW w:w="3776" w:type="dxa"/>
+          </w:tcPr>
+          <w:p>
+            <w:pPr>
+              <w:jc w:val="both"/>
+            </w:pPr>
+            <w:r>
+              <w:t>8</w:t>
+            </w:r>
+          </w:p>
+        </w:tc>
+      </w:tr>
+      <w:tr>
+        <w:tc>
+          <w:tcPr>
+            <w:tcW w:w="475" w:type="dxa"/>
+          </w:tcPr>
+          <w:p>
+            <w:pPr>
+              <w:jc w:val="both"/>
+            </w:pPr>
+            <w:r>
+              <w:t>4</w:t>
+            </w:r>
+          </w:p>
+        </w:tc>
+        <w:tc>
+          <w:tcPr>
+            <w:tcW w:w="2639" w:type="dxa"/>
+          </w:tcPr>
+          <w:p>
+            <w:pPr>
+              <w:jc w:val="both"/>
+            </w:pPr>
+            <w:r>
+              <w:t>Test Case Automation – High Priority</w:t>
+            </w:r>
+          </w:p>
+        </w:tc>
+        <w:tc>
+          <w:tcPr>
+            <w:tcW w:w="2126" w:type="dxa"/>
+          </w:tcPr>
+          <w:p>
+            <w:pPr>
+              <w:jc w:val="both"/>
+            </w:pPr>
+            <w:proofErr w:type="spellStart"/>
+            <w:r>
+              <w:t>Aneliya</w:t>
+            </w:r>
+            <w:proofErr w:type="spellEnd"/>
+            <w:r>
+              <w:t xml:space="preserve"> </w:t>
+            </w:r>
+            <w:proofErr w:type="spellStart"/>
+            <w:r>
+              <w:t>Boneva</w:t>
+            </w:r>
+            <w:proofErr w:type="spellEnd"/>
+          </w:p>
+        </w:tc>
+        <w:tc>
+          <w:tcPr>
+            <w:tcW w:w="3776" w:type="dxa"/>
+          </w:tcPr>
+          <w:p>
+            <w:pPr>
+              <w:jc w:val="both"/>
+            </w:pPr>
+          </w:p>
+        </w:tc>
+      </w:tr>
+      <w:tr>
+        <w:tc>
+          <w:tcPr>
+            <w:tcW w:w="475" w:type="dxa"/>
+          </w:tcPr>
+          <w:p>
+            <w:pPr>
+              <w:jc w:val="both"/>
+            </w:pPr>
+            <w:r>
+              <w:t>5</w:t>
+            </w:r>
+          </w:p>
+        </w:tc>
+        <w:tc>
+          <w:tcPr>
+            <w:tcW w:w="2639" w:type="dxa"/>
+          </w:tcPr>
+          <w:p>
+            <w:pPr>
+              <w:jc w:val="both"/>
+            </w:pPr>
+            <w:r>
+              <w:t>Test Case Automation – Medium and Low priority</w:t>
+            </w:r>
+            <w:bookmarkStart w:id="0" w:name="_GoBack"/>
+            <w:bookmarkEnd w:id="0"/>
+          </w:p>
+        </w:tc>
+        <w:tc>
+          <w:tcPr>
+            <w:tcW w:w="2126" w:type="dxa"/>
+          </w:tcPr>
+          <w:p>
+            <w:pPr>
+              <w:jc w:val="both"/>
+            </w:pPr>
+          </w:p>
+        </w:tc>
+        <w:tc>
+          <w:tcPr>
+            <w:tcW w:w="3776" w:type="dxa"/>
+          </w:tcPr>
+          <w:p>
+            <w:pPr>
+              <w:jc w:val="both"/>
+            </w:pPr>
+          </w:p>
+        </w:tc>
+      </w:tr>
+    </w:tbl>
     <w:p>
       <w:pPr>
         <w:jc w:val="both"/>
@@ -1224,6 +1921,119 @@
     </w:lvl>
   </w:abstractNum>
   <w:abstractNum w:abstractNumId="1" w15:restartNumberingAfterBreak="0">
+    <w:nsid w:val="239D755D"/>
+    <w:multiLevelType w:val="hybridMultilevel"/>
+    <w:tmpl w:val="6F3843B8"/>
+    <w:lvl w:ilvl="0" w:tplc="08090001">
+      <w:start w:val="1"/>
+      <w:numFmt w:val="bullet"/>
+      <w:lvlText w:val=""/>
+      <w:lvlJc w:val="left"/>
+      <w:pPr>
+        <w:ind w:left="720" w:hanging="360"/>
+      </w:pPr>
+      <w:rPr>
+        <w:rFonts w:ascii="Symbol" w:hAnsi="Symbol" w:hint="default"/>
+      </w:rPr>
+    </w:lvl>
+    <w:lvl w:ilvl="1" w:tplc="08090003" w:tentative="1">
+      <w:start w:val="1"/>
+      <w:numFmt w:val="bullet"/>
+      <w:lvlText w:val="o"/>
+      <w:lvlJc w:val="left"/>
+      <w:pPr>
+        <w:ind w:left="1440" w:hanging="360"/>
+      </w:pPr>
+      <w:rPr>
+        <w:rFonts w:ascii="Courier New" w:hAnsi="Courier New" w:cs="Courier New" w:hint="default"/>
+      </w:rPr>
+    </w:lvl>
+    <w:lvl w:ilvl="2" w:tplc="08090005" w:tentative="1">
+      <w:start w:val="1"/>
+      <w:numFmt w:val="bullet"/>
+      <w:lvlText w:val=""/>
+      <w:lvlJc w:val="left"/>
+      <w:pPr>
+        <w:ind w:left="2160" w:hanging="360"/>
+      </w:pPr>
+      <w:rPr>
+        <w:rFonts w:ascii="Wingdings" w:hAnsi="Wingdings" w:hint="default"/>
+      </w:rPr>
+    </w:lvl>
+    <w:lvl w:ilvl="3" w:tplc="08090001" w:tentative="1">
+      <w:start w:val="1"/>
+      <w:numFmt w:val="bullet"/>
+      <w:lvlText w:val=""/>
+      <w:lvlJc w:val="left"/>
+      <w:pPr>
+        <w:ind w:left="2880" w:hanging="360"/>
+      </w:pPr>
+      <w:rPr>
+        <w:rFonts w:ascii="Symbol" w:hAnsi="Symbol" w:hint="default"/>
+      </w:rPr>
+    </w:lvl>
+    <w:lvl w:ilvl="4" w:tplc="08090003" w:tentative="1">
+      <w:start w:val="1"/>
+      <w:numFmt w:val="bullet"/>
+      <w:lvlText w:val="o"/>
+      <w:lvlJc w:val="left"/>
+      <w:pPr>
+        <w:ind w:left="3600" w:hanging="360"/>
+      </w:pPr>
+      <w:rPr>
+        <w:rFonts w:ascii="Courier New" w:hAnsi="Courier New" w:cs="Courier New" w:hint="default"/>
+      </w:rPr>
+    </w:lvl>
+    <w:lvl w:ilvl="5" w:tplc="08090005" w:tentative="1">
+      <w:start w:val="1"/>
+      <w:numFmt w:val="bullet"/>
+      <w:lvlText w:val=""/>
+      <w:lvlJc w:val="left"/>
+      <w:pPr>
+        <w:ind w:left="4320" w:hanging="360"/>
+      </w:pPr>
+      <w:rPr>
+        <w:rFonts w:ascii="Wingdings" w:hAnsi="Wingdings" w:hint="default"/>
+      </w:rPr>
+    </w:lvl>
+    <w:lvl w:ilvl="6" w:tplc="08090001" w:tentative="1">
+      <w:start w:val="1"/>
+      <w:numFmt w:val="bullet"/>
+      <w:lvlText w:val=""/>
+      <w:lvlJc w:val="left"/>
+      <w:pPr>
+        <w:ind w:left="5040" w:hanging="360"/>
+      </w:pPr>
+      <w:rPr>
+        <w:rFonts w:ascii="Symbol" w:hAnsi="Symbol" w:hint="default"/>
+      </w:rPr>
+    </w:lvl>
+    <w:lvl w:ilvl="7" w:tplc="08090003" w:tentative="1">
+      <w:start w:val="1"/>
+      <w:numFmt w:val="bullet"/>
+      <w:lvlText w:val="o"/>
+      <w:lvlJc w:val="left"/>
+      <w:pPr>
+        <w:ind w:left="5760" w:hanging="360"/>
+      </w:pPr>
+      <w:rPr>
+        <w:rFonts w:ascii="Courier New" w:hAnsi="Courier New" w:cs="Courier New" w:hint="default"/>
+      </w:rPr>
+    </w:lvl>
+    <w:lvl w:ilvl="8" w:tplc="08090005" w:tentative="1">
+      <w:start w:val="1"/>
+      <w:numFmt w:val="bullet"/>
+      <w:lvlText w:val=""/>
+      <w:lvlJc w:val="left"/>
+      <w:pPr>
+        <w:ind w:left="6480" w:hanging="360"/>
+      </w:pPr>
+      <w:rPr>
+        <w:rFonts w:ascii="Wingdings" w:hAnsi="Wingdings" w:hint="default"/>
+      </w:rPr>
+    </w:lvl>
+  </w:abstractNum>
+  <w:abstractNum w:abstractNumId="2" w15:restartNumberingAfterBreak="0">
     <w:nsid w:val="270D485C"/>
     <w:multiLevelType w:val="hybridMultilevel"/>
     <w:tmpl w:val="62CEFA1C"/>
@@ -1336,7 +2146,120 @@
       </w:rPr>
     </w:lvl>
   </w:abstractNum>
-  <w:abstractNum w:abstractNumId="2" w15:restartNumberingAfterBreak="0">
+  <w:abstractNum w:abstractNumId="3" w15:restartNumberingAfterBreak="0">
+    <w:nsid w:val="28B01263"/>
+    <w:multiLevelType w:val="hybridMultilevel"/>
+    <w:tmpl w:val="0E2043A0"/>
+    <w:lvl w:ilvl="0" w:tplc="08090001">
+      <w:start w:val="1"/>
+      <w:numFmt w:val="bullet"/>
+      <w:lvlText w:val=""/>
+      <w:lvlJc w:val="left"/>
+      <w:pPr>
+        <w:ind w:left="720" w:hanging="360"/>
+      </w:pPr>
+      <w:rPr>
+        <w:rFonts w:ascii="Symbol" w:hAnsi="Symbol" w:hint="default"/>
+      </w:rPr>
+    </w:lvl>
+    <w:lvl w:ilvl="1" w:tplc="08090003" w:tentative="1">
+      <w:start w:val="1"/>
+      <w:numFmt w:val="bullet"/>
+      <w:lvlText w:val="o"/>
+      <w:lvlJc w:val="left"/>
+      <w:pPr>
+        <w:ind w:left="1440" w:hanging="360"/>
+      </w:pPr>
+      <w:rPr>
+        <w:rFonts w:ascii="Courier New" w:hAnsi="Courier New" w:cs="Courier New" w:hint="default"/>
+      </w:rPr>
+    </w:lvl>
+    <w:lvl w:ilvl="2" w:tplc="08090005" w:tentative="1">
+      <w:start w:val="1"/>
+      <w:numFmt w:val="bullet"/>
+      <w:lvlText w:val=""/>
+      <w:lvlJc w:val="left"/>
+      <w:pPr>
+        <w:ind w:left="2160" w:hanging="360"/>
+      </w:pPr>
+      <w:rPr>
+        <w:rFonts w:ascii="Wingdings" w:hAnsi="Wingdings" w:hint="default"/>
+      </w:rPr>
+    </w:lvl>
+    <w:lvl w:ilvl="3" w:tplc="08090001" w:tentative="1">
+      <w:start w:val="1"/>
+      <w:numFmt w:val="bullet"/>
+      <w:lvlText w:val=""/>
+      <w:lvlJc w:val="left"/>
+      <w:pPr>
+        <w:ind w:left="2880" w:hanging="360"/>
+      </w:pPr>
+      <w:rPr>
+        <w:rFonts w:ascii="Symbol" w:hAnsi="Symbol" w:hint="default"/>
+      </w:rPr>
+    </w:lvl>
+    <w:lvl w:ilvl="4" w:tplc="08090003" w:tentative="1">
+      <w:start w:val="1"/>
+      <w:numFmt w:val="bullet"/>
+      <w:lvlText w:val="o"/>
+      <w:lvlJc w:val="left"/>
+      <w:pPr>
+        <w:ind w:left="3600" w:hanging="360"/>
+      </w:pPr>
+      <w:rPr>
+        <w:rFonts w:ascii="Courier New" w:hAnsi="Courier New" w:cs="Courier New" w:hint="default"/>
+      </w:rPr>
+    </w:lvl>
+    <w:lvl w:ilvl="5" w:tplc="08090005" w:tentative="1">
+      <w:start w:val="1"/>
+      <w:numFmt w:val="bullet"/>
+      <w:lvlText w:val=""/>
+      <w:lvlJc w:val="left"/>
+      <w:pPr>
+        <w:ind w:left="4320" w:hanging="360"/>
+      </w:pPr>
+      <w:rPr>
+        <w:rFonts w:ascii="Wingdings" w:hAnsi="Wingdings" w:hint="default"/>
+      </w:rPr>
+    </w:lvl>
+    <w:lvl w:ilvl="6" w:tplc="08090001" w:tentative="1">
+      <w:start w:val="1"/>
+      <w:numFmt w:val="bullet"/>
+      <w:lvlText w:val=""/>
+      <w:lvlJc w:val="left"/>
+      <w:pPr>
+        <w:ind w:left="5040" w:hanging="360"/>
+      </w:pPr>
+      <w:rPr>
+        <w:rFonts w:ascii="Symbol" w:hAnsi="Symbol" w:hint="default"/>
+      </w:rPr>
+    </w:lvl>
+    <w:lvl w:ilvl="7" w:tplc="08090003" w:tentative="1">
+      <w:start w:val="1"/>
+      <w:numFmt w:val="bullet"/>
+      <w:lvlText w:val="o"/>
+      <w:lvlJc w:val="left"/>
+      <w:pPr>
+        <w:ind w:left="5760" w:hanging="360"/>
+      </w:pPr>
+      <w:rPr>
+        <w:rFonts w:ascii="Courier New" w:hAnsi="Courier New" w:cs="Courier New" w:hint="default"/>
+      </w:rPr>
+    </w:lvl>
+    <w:lvl w:ilvl="8" w:tplc="08090005" w:tentative="1">
+      <w:start w:val="1"/>
+      <w:numFmt w:val="bullet"/>
+      <w:lvlText w:val=""/>
+      <w:lvlJc w:val="left"/>
+      <w:pPr>
+        <w:ind w:left="6480" w:hanging="360"/>
+      </w:pPr>
+      <w:rPr>
+        <w:rFonts w:ascii="Wingdings" w:hAnsi="Wingdings" w:hint="default"/>
+      </w:rPr>
+    </w:lvl>
+  </w:abstractNum>
+  <w:abstractNum w:abstractNumId="4" w15:restartNumberingAfterBreak="0">
     <w:nsid w:val="3BE17561"/>
     <w:multiLevelType w:val="hybridMultilevel"/>
     <w:tmpl w:val="C2F6CB92"/>
@@ -1422,7 +2345,7 @@
       </w:pPr>
     </w:lvl>
   </w:abstractNum>
-  <w:abstractNum w:abstractNumId="3" w15:restartNumberingAfterBreak="0">
+  <w:abstractNum w:abstractNumId="5" w15:restartNumberingAfterBreak="0">
     <w:nsid w:val="594F7E4C"/>
     <w:multiLevelType w:val="hybridMultilevel"/>
     <w:tmpl w:val="17C68A1E"/>
@@ -1535,17 +2458,139 @@
       </w:rPr>
     </w:lvl>
   </w:abstractNum>
+  <w:abstractNum w:abstractNumId="6" w15:restartNumberingAfterBreak="0">
+    <w:nsid w:val="61C751B5"/>
+    <w:multiLevelType w:val="hybridMultilevel"/>
+    <w:tmpl w:val="229404FE"/>
+    <w:lvl w:ilvl="0" w:tplc="08090001">
+      <w:start w:val="1"/>
+      <w:numFmt w:val="bullet"/>
+      <w:lvlText w:val=""/>
+      <w:lvlJc w:val="left"/>
+      <w:pPr>
+        <w:ind w:left="720" w:hanging="360"/>
+      </w:pPr>
+      <w:rPr>
+        <w:rFonts w:ascii="Symbol" w:hAnsi="Symbol" w:hint="default"/>
+      </w:rPr>
+    </w:lvl>
+    <w:lvl w:ilvl="1" w:tplc="08090003">
+      <w:start w:val="1"/>
+      <w:numFmt w:val="bullet"/>
+      <w:lvlText w:val="o"/>
+      <w:lvlJc w:val="left"/>
+      <w:pPr>
+        <w:ind w:left="1635" w:hanging="360"/>
+      </w:pPr>
+      <w:rPr>
+        <w:rFonts w:ascii="Courier New" w:hAnsi="Courier New" w:cs="Courier New" w:hint="default"/>
+      </w:rPr>
+    </w:lvl>
+    <w:lvl w:ilvl="2" w:tplc="08090005" w:tentative="1">
+      <w:start w:val="1"/>
+      <w:numFmt w:val="bullet"/>
+      <w:lvlText w:val=""/>
+      <w:lvlJc w:val="left"/>
+      <w:pPr>
+        <w:ind w:left="2160" w:hanging="360"/>
+      </w:pPr>
+      <w:rPr>
+        <w:rFonts w:ascii="Wingdings" w:hAnsi="Wingdings" w:hint="default"/>
+      </w:rPr>
+    </w:lvl>
+    <w:lvl w:ilvl="3" w:tplc="08090001" w:tentative="1">
+      <w:start w:val="1"/>
+      <w:numFmt w:val="bullet"/>
+      <w:lvlText w:val=""/>
+      <w:lvlJc w:val="left"/>
+      <w:pPr>
+        <w:ind w:left="2880" w:hanging="360"/>
+      </w:pPr>
+      <w:rPr>
+        <w:rFonts w:ascii="Symbol" w:hAnsi="Symbol" w:hint="default"/>
+      </w:rPr>
+    </w:lvl>
+    <w:lvl w:ilvl="4" w:tplc="08090003" w:tentative="1">
+      <w:start w:val="1"/>
+      <w:numFmt w:val="bullet"/>
+      <w:lvlText w:val="o"/>
+      <w:lvlJc w:val="left"/>
+      <w:pPr>
+        <w:ind w:left="3600" w:hanging="360"/>
+      </w:pPr>
+      <w:rPr>
+        <w:rFonts w:ascii="Courier New" w:hAnsi="Courier New" w:cs="Courier New" w:hint="default"/>
+      </w:rPr>
+    </w:lvl>
+    <w:lvl w:ilvl="5" w:tplc="08090005" w:tentative="1">
+      <w:start w:val="1"/>
+      <w:numFmt w:val="bullet"/>
+      <w:lvlText w:val=""/>
+      <w:lvlJc w:val="left"/>
+      <w:pPr>
+        <w:ind w:left="4320" w:hanging="360"/>
+      </w:pPr>
+      <w:rPr>
+        <w:rFonts w:ascii="Wingdings" w:hAnsi="Wingdings" w:hint="default"/>
+      </w:rPr>
+    </w:lvl>
+    <w:lvl w:ilvl="6" w:tplc="08090001" w:tentative="1">
+      <w:start w:val="1"/>
+      <w:numFmt w:val="bullet"/>
+      <w:lvlText w:val=""/>
+      <w:lvlJc w:val="left"/>
+      <w:pPr>
+        <w:ind w:left="5040" w:hanging="360"/>
+      </w:pPr>
+      <w:rPr>
+        <w:rFonts w:ascii="Symbol" w:hAnsi="Symbol" w:hint="default"/>
+      </w:rPr>
+    </w:lvl>
+    <w:lvl w:ilvl="7" w:tplc="08090003" w:tentative="1">
+      <w:start w:val="1"/>
+      <w:numFmt w:val="bullet"/>
+      <w:lvlText w:val="o"/>
+      <w:lvlJc w:val="left"/>
+      <w:pPr>
+        <w:ind w:left="5760" w:hanging="360"/>
+      </w:pPr>
+      <w:rPr>
+        <w:rFonts w:ascii="Courier New" w:hAnsi="Courier New" w:cs="Courier New" w:hint="default"/>
+      </w:rPr>
+    </w:lvl>
+    <w:lvl w:ilvl="8" w:tplc="08090005" w:tentative="1">
+      <w:start w:val="1"/>
+      <w:numFmt w:val="bullet"/>
+      <w:lvlText w:val=""/>
+      <w:lvlJc w:val="left"/>
+      <w:pPr>
+        <w:ind w:left="6480" w:hanging="360"/>
+      </w:pPr>
+      <w:rPr>
+        <w:rFonts w:ascii="Wingdings" w:hAnsi="Wingdings" w:hint="default"/>
+      </w:rPr>
+    </w:lvl>
+  </w:abstractNum>
   <w:num w:numId="1">
-    <w:abstractNumId w:val="3"/>
+    <w:abstractNumId w:val="5"/>
   </w:num>
   <w:num w:numId="2">
-    <w:abstractNumId w:val="1"/>
+    <w:abstractNumId w:val="2"/>
   </w:num>
   <w:num w:numId="3">
-    <w:abstractNumId w:val="2"/>
+    <w:abstractNumId w:val="4"/>
   </w:num>
   <w:num w:numId="4">
     <w:abstractNumId w:val="0"/>
+  </w:num>
+  <w:num w:numId="5">
+    <w:abstractNumId w:val="3"/>
+  </w:num>
+  <w:num w:numId="6">
+    <w:abstractNumId w:val="1"/>
+  </w:num>
+  <w:num w:numId="7">
+    <w:abstractNumId w:val="6"/>
   </w:num>
 </w:numbering>
 </file>
@@ -2500,4 +3545,16 @@
     </a:ext>
   </a:extLst>
 </a:theme>
+</file>
+
+<file path=customXml/item1.xml><?xml version="1.0" encoding="utf-8"?>
+<b:Sources xmlns:b="http://schemas.openxmlformats.org/officeDocument/2006/bibliography" xmlns="http://schemas.openxmlformats.org/officeDocument/2006/bibliography" SelectedStyle="\APASixthEditionOfficeOnline.xsl" StyleName="APA" Version="6"/>
+</file>
+
+<file path=customXml/itemProps1.xml><?xml version="1.0" encoding="utf-8"?>
+<ds:datastoreItem xmlns:ds="http://schemas.openxmlformats.org/officeDocument/2006/customXml" ds:itemID="{425DD9A3-5F38-4A55-8659-5B0FE69ED394}">
+  <ds:schemaRefs>
+    <ds:schemaRef ds:uri="http://schemas.openxmlformats.org/officeDocument/2006/bibliography"/>
+  </ds:schemaRefs>
+</ds:datastoreItem>
 </file>
</xml_diff>

<commit_message>
finalizing Test case design
</commit_message>
<xml_diff>
--- a/1.Test_automation_strategy.docx
+++ b/1.Test_automation_strategy.docx
@@ -81,8 +81,30 @@
         <w:rPr>
           <w:b/>
         </w:rPr>
-        <w:t xml:space="preserve"> Aneliya Boneva</w:t>
-      </w:r>
+        <w:t xml:space="preserve"> </w:t>
+      </w:r>
+      <w:proofErr w:type="spellStart"/>
+      <w:r>
+        <w:rPr>
+          <w:b/>
+        </w:rPr>
+        <w:t>Aneliya</w:t>
+      </w:r>
+      <w:proofErr w:type="spellEnd"/>
+      <w:r>
+        <w:rPr>
+          <w:b/>
+        </w:rPr>
+        <w:t xml:space="preserve"> </w:t>
+      </w:r>
+      <w:proofErr w:type="spellStart"/>
+      <w:r>
+        <w:rPr>
+          <w:b/>
+        </w:rPr>
+        <w:t>Boneva</w:t>
+      </w:r>
+      <w:proofErr w:type="spellEnd"/>
     </w:p>
     <w:p>
       <w:pPr>
@@ -149,10 +171,22 @@
         <w:t>frequently repeated</w:t>
       </w:r>
       <w:r>
-        <w:t xml:space="preserve"> (after each change in code, requirements, environment, etc.) will free man power that could be directed and used in other fields of testing</w:t>
-      </w:r>
-      <w:r>
-        <w:t xml:space="preserve"> which could lead to saving money and to providing better and faster result to the client</w:t>
+        <w:t xml:space="preserve"> (after each change in code, requirements, environment, etc.) will free </w:t>
+      </w:r>
+      <w:r>
+        <w:t>resource</w:t>
+      </w:r>
+      <w:r>
+        <w:t xml:space="preserve"> that could be directed and used in other fields of testing</w:t>
+      </w:r>
+      <w:r>
+        <w:t xml:space="preserve"> which could lead to saving money and to providing better and faster result</w:t>
+      </w:r>
+      <w:r>
+        <w:t>s</w:t>
+      </w:r>
+      <w:r>
+        <w:t xml:space="preserve"> to the client</w:t>
       </w:r>
       <w:r>
         <w:t>.</w:t>
@@ -259,7 +293,10 @@
         <w:jc w:val="both"/>
       </w:pPr>
       <w:r>
-        <w:t>Web-application is relatively stable</w:t>
+        <w:t xml:space="preserve">Web-application is </w:t>
+      </w:r>
+      <w:r>
+        <w:t>deployed</w:t>
       </w:r>
     </w:p>
     <w:p>
@@ -291,7 +328,13 @@
         <w:jc w:val="both"/>
       </w:pPr>
       <w:r>
-        <w:t>High Priority level test cases have been 100% automated</w:t>
+        <w:t>High</w:t>
+      </w:r>
+      <w:r>
+        <w:t>est</w:t>
+      </w:r>
+      <w:r>
+        <w:t xml:space="preserve"> Priority level test cases have been 100% automated</w:t>
       </w:r>
     </w:p>
     <w:p>
@@ -487,6 +530,13 @@
         </w:rPr>
         <w:t>Regression</w:t>
       </w:r>
+      <w:r>
+        <w:rPr>
+          <w:b/>
+          <w:u w:val="single"/>
+        </w:rPr>
+        <w:t xml:space="preserve"> Testing</w:t>
+      </w:r>
     </w:p>
     <w:p>
       <w:pPr>
@@ -583,6 +633,13 @@
         </w:rPr>
         <w:t>Functional</w:t>
       </w:r>
+      <w:r>
+        <w:rPr>
+          <w:b/>
+          <w:u w:val="single"/>
+        </w:rPr>
+        <w:t xml:space="preserve"> Testing</w:t>
+      </w:r>
     </w:p>
     <w:p>
       <w:pPr>
@@ -726,6 +783,85 @@
       </w:r>
       <w:r>
         <w:t>UAT representative</w:t>
+      </w:r>
+    </w:p>
+    <w:p/>
+    <w:p>
+      <w:pPr>
+        <w:pStyle w:val="Heading2"/>
+        <w:jc w:val="both"/>
+        <w:rPr>
+          <w:b/>
+        </w:rPr>
+      </w:pPr>
+      <w:r>
+        <w:rPr>
+          <w:b/>
+        </w:rPr>
+        <w:t>Test Design Techniques</w:t>
+      </w:r>
+    </w:p>
+    <w:p>
+      <w:pPr>
+        <w:rPr>
+          <w:lang w:val="en-US"/>
+        </w:rPr>
+      </w:pPr>
+      <w:r>
+        <w:t>Dynamic test design techniques to be used to identify test conditions and to prepare high-level test cases.</w:t>
+      </w:r>
+    </w:p>
+    <w:p>
+      <w:pPr>
+        <w:pStyle w:val="ListParagraph"/>
+        <w:numPr>
+          <w:ilvl w:val="0"/>
+          <w:numId w:val="6"/>
+        </w:numPr>
+        <w:jc w:val="both"/>
+      </w:pPr>
+      <w:r>
+        <w:t>Decision tables – for filling forms</w:t>
+      </w:r>
+    </w:p>
+    <w:p>
+      <w:pPr>
+        <w:pStyle w:val="ListParagraph"/>
+        <w:numPr>
+          <w:ilvl w:val="0"/>
+          <w:numId w:val="6"/>
+        </w:numPr>
+        <w:jc w:val="both"/>
+      </w:pPr>
+      <w:r>
+        <w:t>Boundary-value analysis and Equivalent partitioning – used separately or together for field validations</w:t>
+      </w:r>
+    </w:p>
+    <w:p>
+      <w:pPr>
+        <w:pStyle w:val="ListParagraph"/>
+        <w:numPr>
+          <w:ilvl w:val="0"/>
+          <w:numId w:val="6"/>
+        </w:numPr>
+        <w:jc w:val="both"/>
+      </w:pPr>
+      <w:r>
+        <w:t>State transition testing– when changing state</w:t>
+      </w:r>
+    </w:p>
+    <w:p>
+      <w:pPr>
+        <w:pStyle w:val="ListParagraph"/>
+        <w:numPr>
+          <w:ilvl w:val="0"/>
+          <w:numId w:val="6"/>
+        </w:numPr>
+        <w:jc w:val="both"/>
+      </w:pPr>
+      <w:r>
+        <w:lastRenderedPageBreak/>
+        <w:t>Use case testing</w:t>
       </w:r>
     </w:p>
     <w:p>
@@ -920,22 +1056,23 @@
     <w:tbl>
       <w:tblPr>
         <w:tblStyle w:val="PlainTable5"/>
-        <w:tblW w:w="0" w:type="auto"/>
+        <w:tblW w:w="9536" w:type="dxa"/>
         <w:tblLook w:val="04A0" w:firstRow="1" w:lastRow="0" w:firstColumn="1" w:lastColumn="0" w:noHBand="0" w:noVBand="1"/>
       </w:tblPr>
       <w:tblGrid>
-        <w:gridCol w:w="567"/>
-        <w:gridCol w:w="1560"/>
-        <w:gridCol w:w="6889"/>
+        <w:gridCol w:w="599"/>
+        <w:gridCol w:w="1650"/>
+        <w:gridCol w:w="7287"/>
       </w:tblGrid>
       <w:tr>
         <w:trPr>
           <w:cnfStyle w:val="100000000000" w:firstRow="1" w:lastRow="0" w:firstColumn="0" w:lastColumn="0" w:oddVBand="0" w:evenVBand="0" w:oddHBand="0" w:evenHBand="0" w:firstRowFirstColumn="0" w:firstRowLastColumn="0" w:lastRowFirstColumn="0" w:lastRowLastColumn="0"/>
+          <w:trHeight w:val="307"/>
         </w:trPr>
         <w:tc>
           <w:tcPr>
             <w:cnfStyle w:val="001000000100" w:firstRow="0" w:lastRow="0" w:firstColumn="1" w:lastColumn="0" w:oddVBand="0" w:evenVBand="0" w:oddHBand="0" w:evenHBand="0" w:firstRowFirstColumn="1" w:firstRowLastColumn="0" w:lastRowFirstColumn="0" w:lastRowLastColumn="0"/>
-            <w:tcW w:w="9016" w:type="dxa"/>
+            <w:tcW w:w="9536" w:type="dxa"/>
             <w:gridSpan w:val="3"/>
           </w:tcPr>
           <w:p>
@@ -946,7 +1083,6 @@
               <w:rPr>
                 <w:i w:val="0"/>
               </w:rPr>
-              <w:lastRenderedPageBreak/>
               <w:t>Priority levels:</w:t>
             </w:r>
           </w:p>
@@ -955,11 +1091,12 @@
       <w:tr>
         <w:trPr>
           <w:cnfStyle w:val="000000100000" w:firstRow="0" w:lastRow="0" w:firstColumn="0" w:lastColumn="0" w:oddVBand="0" w:evenVBand="0" w:oddHBand="1" w:evenHBand="0" w:firstRowFirstColumn="0" w:firstRowLastColumn="0" w:lastRowFirstColumn="0" w:lastRowLastColumn="0"/>
+          <w:trHeight w:val="508"/>
         </w:trPr>
         <w:tc>
           <w:tcPr>
             <w:cnfStyle w:val="001000000000" w:firstRow="0" w:lastRow="0" w:firstColumn="1" w:lastColumn="0" w:oddVBand="0" w:evenVBand="0" w:oddHBand="0" w:evenHBand="0" w:firstRowFirstColumn="0" w:firstRowLastColumn="0" w:lastRowFirstColumn="0" w:lastRowLastColumn="0"/>
-            <w:tcW w:w="567" w:type="dxa"/>
+            <w:tcW w:w="599" w:type="dxa"/>
           </w:tcPr>
           <w:p>
             <w:pPr>
@@ -978,7 +1115,7 @@
         </w:tc>
         <w:tc>
           <w:tcPr>
-            <w:tcW w:w="1560" w:type="dxa"/>
+            <w:tcW w:w="1650" w:type="dxa"/>
           </w:tcPr>
           <w:p>
             <w:pPr>
@@ -1004,7 +1141,7 @@
         </w:tc>
         <w:tc>
           <w:tcPr>
-            <w:tcW w:w="6889" w:type="dxa"/>
+            <w:tcW w:w="7286" w:type="dxa"/>
           </w:tcPr>
           <w:p>
             <w:pPr>
@@ -1033,10 +1170,13 @@
         </w:tc>
       </w:tr>
       <w:tr>
+        <w:trPr>
+          <w:trHeight w:val="518"/>
+        </w:trPr>
         <w:tc>
           <w:tcPr>
             <w:cnfStyle w:val="001000000000" w:firstRow="0" w:lastRow="0" w:firstColumn="1" w:lastColumn="0" w:oddVBand="0" w:evenVBand="0" w:oddHBand="0" w:evenHBand="0" w:firstRowFirstColumn="0" w:firstRowLastColumn="0" w:lastRowFirstColumn="0" w:lastRowLastColumn="0"/>
-            <w:tcW w:w="567" w:type="dxa"/>
+            <w:tcW w:w="599" w:type="dxa"/>
           </w:tcPr>
           <w:p>
             <w:pPr>
@@ -1049,7 +1189,7 @@
         </w:tc>
         <w:tc>
           <w:tcPr>
-            <w:tcW w:w="1560" w:type="dxa"/>
+            <w:tcW w:w="1650" w:type="dxa"/>
           </w:tcPr>
           <w:p>
             <w:pPr>
@@ -1063,7 +1203,7 @@
         </w:tc>
         <w:tc>
           <w:tcPr>
-            <w:tcW w:w="6889" w:type="dxa"/>
+            <w:tcW w:w="7286" w:type="dxa"/>
           </w:tcPr>
           <w:p>
             <w:pPr>
@@ -1071,10 +1211,7 @@
               <w:cnfStyle w:val="000000000000" w:firstRow="0" w:lastRow="0" w:firstColumn="0" w:lastColumn="0" w:oddVBand="0" w:evenVBand="0" w:oddHBand="0" w:evenHBand="0" w:firstRowFirstColumn="0" w:firstRowLastColumn="0" w:lastRowFirstColumn="0" w:lastRowLastColumn="0"/>
             </w:pPr>
             <w:r>
-              <w:t>Related to major functionalities that are of utmost importance for the user experience</w:t>
-            </w:r>
-            <w:r>
-              <w:t>.</w:t>
+              <w:t>Related to major functionalities that are of utmost importance for the user experience.</w:t>
             </w:r>
           </w:p>
         </w:tc>
@@ -1082,11 +1219,12 @@
       <w:tr>
         <w:trPr>
           <w:cnfStyle w:val="000000100000" w:firstRow="0" w:lastRow="0" w:firstColumn="0" w:lastColumn="0" w:oddVBand="0" w:evenVBand="0" w:oddHBand="1" w:evenHBand="0" w:firstRowFirstColumn="0" w:firstRowLastColumn="0" w:lastRowFirstColumn="0" w:lastRowLastColumn="0"/>
+          <w:trHeight w:val="518"/>
         </w:trPr>
         <w:tc>
           <w:tcPr>
             <w:cnfStyle w:val="001000000000" w:firstRow="0" w:lastRow="0" w:firstColumn="1" w:lastColumn="0" w:oddVBand="0" w:evenVBand="0" w:oddHBand="0" w:evenHBand="0" w:firstRowFirstColumn="0" w:firstRowLastColumn="0" w:lastRowFirstColumn="0" w:lastRowLastColumn="0"/>
-            <w:tcW w:w="567" w:type="dxa"/>
+            <w:tcW w:w="599" w:type="dxa"/>
           </w:tcPr>
           <w:p>
             <w:pPr>
@@ -1099,7 +1237,7 @@
         </w:tc>
         <w:tc>
           <w:tcPr>
-            <w:tcW w:w="1560" w:type="dxa"/>
+            <w:tcW w:w="1650" w:type="dxa"/>
           </w:tcPr>
           <w:p>
             <w:pPr>
@@ -1113,7 +1251,7 @@
         </w:tc>
         <w:tc>
           <w:tcPr>
-            <w:tcW w:w="6889" w:type="dxa"/>
+            <w:tcW w:w="7286" w:type="dxa"/>
           </w:tcPr>
           <w:p>
             <w:pPr>
@@ -1127,10 +1265,13 @@
         </w:tc>
       </w:tr>
       <w:tr>
+        <w:trPr>
+          <w:trHeight w:val="518"/>
+        </w:trPr>
         <w:tc>
           <w:tcPr>
             <w:cnfStyle w:val="001000000000" w:firstRow="0" w:lastRow="0" w:firstColumn="1" w:lastColumn="0" w:oddVBand="0" w:evenVBand="0" w:oddHBand="0" w:evenHBand="0" w:firstRowFirstColumn="0" w:firstRowLastColumn="0" w:lastRowFirstColumn="0" w:lastRowLastColumn="0"/>
-            <w:tcW w:w="567" w:type="dxa"/>
+            <w:tcW w:w="599" w:type="dxa"/>
           </w:tcPr>
           <w:p>
             <w:pPr>
@@ -1143,7 +1284,7 @@
         </w:tc>
         <w:tc>
           <w:tcPr>
-            <w:tcW w:w="1560" w:type="dxa"/>
+            <w:tcW w:w="1650" w:type="dxa"/>
           </w:tcPr>
           <w:p>
             <w:pPr>
@@ -1157,7 +1298,7 @@
         </w:tc>
         <w:tc>
           <w:tcPr>
-            <w:tcW w:w="6889" w:type="dxa"/>
+            <w:tcW w:w="7286" w:type="dxa"/>
           </w:tcPr>
           <w:p>
             <w:pPr>
@@ -1270,10 +1411,7 @@
         <w:jc w:val="both"/>
       </w:pPr>
       <w:r>
-        <w:t>Initial Automation will be on</w:t>
-      </w:r>
-      <w:r>
-        <w:t>:</w:t>
+        <w:t>Initial Automation will be on:</w:t>
       </w:r>
     </w:p>
     <w:p>
@@ -1428,9 +1566,9 @@
       </w:tblPr>
       <w:tblGrid>
         <w:gridCol w:w="475"/>
-        <w:gridCol w:w="2639"/>
+        <w:gridCol w:w="4765"/>
         <w:gridCol w:w="2126"/>
-        <w:gridCol w:w="3776"/>
+        <w:gridCol w:w="1650"/>
       </w:tblGrid>
       <w:tr>
         <w:tc>
@@ -1448,7 +1586,7 @@
         </w:tc>
         <w:tc>
           <w:tcPr>
-            <w:tcW w:w="2639" w:type="dxa"/>
+            <w:tcW w:w="4765" w:type="dxa"/>
           </w:tcPr>
           <w:p>
             <w:pPr>
@@ -1474,7 +1612,7 @@
         </w:tc>
         <w:tc>
           <w:tcPr>
-            <w:tcW w:w="3776" w:type="dxa"/>
+            <w:tcW w:w="1650" w:type="dxa"/>
           </w:tcPr>
           <w:p>
             <w:pPr>
@@ -1502,7 +1640,7 @@
         </w:tc>
         <w:tc>
           <w:tcPr>
-            <w:tcW w:w="2639" w:type="dxa"/>
+            <w:tcW w:w="4765" w:type="dxa"/>
           </w:tcPr>
           <w:p>
             <w:pPr>
@@ -1538,7 +1676,7 @@
         </w:tc>
         <w:tc>
           <w:tcPr>
-            <w:tcW w:w="3776" w:type="dxa"/>
+            <w:tcW w:w="1650" w:type="dxa"/>
           </w:tcPr>
           <w:p>
             <w:pPr>
@@ -1566,14 +1704,28 @@
         </w:tc>
         <w:tc>
           <w:tcPr>
-            <w:tcW w:w="2639" w:type="dxa"/>
+            <w:tcW w:w="4765" w:type="dxa"/>
           </w:tcPr>
           <w:p>
             <w:pPr>
               <w:jc w:val="both"/>
             </w:pPr>
             <w:r>
-              <w:t>Test Case Design</w:t>
+              <w:t>Test Case</w:t>
+            </w:r>
+            <w:r>
+              <w:t>s</w:t>
+            </w:r>
+            <w:r>
+              <w:t xml:space="preserve"> </w:t>
+            </w:r>
+            <w:r>
+              <w:t xml:space="preserve">- </w:t>
+            </w:r>
+            <w:bookmarkStart w:id="0" w:name="_GoBack"/>
+            <w:bookmarkEnd w:id="0"/>
+            <w:r>
+              <w:t>Design</w:t>
             </w:r>
           </w:p>
         </w:tc>
@@ -1602,7 +1754,7 @@
         </w:tc>
         <w:tc>
           <w:tcPr>
-            <w:tcW w:w="3776" w:type="dxa"/>
+            <w:tcW w:w="1650" w:type="dxa"/>
           </w:tcPr>
           <w:p>
             <w:pPr>
@@ -1630,7 +1782,7 @@
         </w:tc>
         <w:tc>
           <w:tcPr>
-            <w:tcW w:w="2639" w:type="dxa"/>
+            <w:tcW w:w="4765" w:type="dxa"/>
           </w:tcPr>
           <w:p>
             <w:pPr>
@@ -1666,7 +1818,7 @@
         </w:tc>
         <w:tc>
           <w:tcPr>
-            <w:tcW w:w="3776" w:type="dxa"/>
+            <w:tcW w:w="1650" w:type="dxa"/>
           </w:tcPr>
           <w:p>
             <w:pPr>
@@ -1694,7 +1846,7 @@
         </w:tc>
         <w:tc>
           <w:tcPr>
-            <w:tcW w:w="2639" w:type="dxa"/>
+            <w:tcW w:w="4765" w:type="dxa"/>
           </w:tcPr>
           <w:p>
             <w:pPr>
@@ -1730,7 +1882,7 @@
         </w:tc>
         <w:tc>
           <w:tcPr>
-            <w:tcW w:w="3776" w:type="dxa"/>
+            <w:tcW w:w="1650" w:type="dxa"/>
           </w:tcPr>
           <w:p>
             <w:pPr>
@@ -1749,13 +1901,14 @@
               <w:jc w:val="both"/>
             </w:pPr>
             <w:r>
+              <w:lastRenderedPageBreak/>
               <w:t>5</w:t>
             </w:r>
           </w:p>
         </w:tc>
         <w:tc>
           <w:tcPr>
-            <w:tcW w:w="2639" w:type="dxa"/>
+            <w:tcW w:w="4765" w:type="dxa"/>
           </w:tcPr>
           <w:p>
             <w:pPr>
@@ -1764,8 +1917,6 @@
             <w:r>
               <w:t>Test Case Automation – Medium and Low priority</w:t>
             </w:r>
-            <w:bookmarkStart w:id="0" w:name="_GoBack"/>
-            <w:bookmarkEnd w:id="0"/>
           </w:p>
         </w:tc>
         <w:tc>
@@ -1776,11 +1927,24 @@
             <w:pPr>
               <w:jc w:val="both"/>
             </w:pPr>
-          </w:p>
-        </w:tc>
-        <w:tc>
-          <w:tcPr>
-            <w:tcW w:w="3776" w:type="dxa"/>
+            <w:proofErr w:type="spellStart"/>
+            <w:r>
+              <w:t>Aneliya</w:t>
+            </w:r>
+            <w:proofErr w:type="spellEnd"/>
+            <w:r>
+              <w:t xml:space="preserve"> </w:t>
+            </w:r>
+            <w:proofErr w:type="spellStart"/>
+            <w:r>
+              <w:t>Boneva</w:t>
+            </w:r>
+            <w:proofErr w:type="spellEnd"/>
+          </w:p>
+        </w:tc>
+        <w:tc>
+          <w:tcPr>
+            <w:tcW w:w="1650" w:type="dxa"/>
           </w:tcPr>
           <w:p>
             <w:pPr>
@@ -1921,6 +2085,119 @@
     </w:lvl>
   </w:abstractNum>
   <w:abstractNum w:abstractNumId="1" w15:restartNumberingAfterBreak="0">
+    <w:nsid w:val="21FF5973"/>
+    <w:multiLevelType w:val="hybridMultilevel"/>
+    <w:tmpl w:val="9AECDACC"/>
+    <w:lvl w:ilvl="0" w:tplc="08090001">
+      <w:start w:val="1"/>
+      <w:numFmt w:val="bullet"/>
+      <w:lvlText w:val=""/>
+      <w:lvlJc w:val="left"/>
+      <w:pPr>
+        <w:ind w:left="720" w:hanging="360"/>
+      </w:pPr>
+      <w:rPr>
+        <w:rFonts w:ascii="Symbol" w:hAnsi="Symbol" w:hint="default"/>
+      </w:rPr>
+    </w:lvl>
+    <w:lvl w:ilvl="1" w:tplc="08090003" w:tentative="1">
+      <w:start w:val="1"/>
+      <w:numFmt w:val="bullet"/>
+      <w:lvlText w:val="o"/>
+      <w:lvlJc w:val="left"/>
+      <w:pPr>
+        <w:ind w:left="1440" w:hanging="360"/>
+      </w:pPr>
+      <w:rPr>
+        <w:rFonts w:ascii="Courier New" w:hAnsi="Courier New" w:cs="Courier New" w:hint="default"/>
+      </w:rPr>
+    </w:lvl>
+    <w:lvl w:ilvl="2" w:tplc="08090005" w:tentative="1">
+      <w:start w:val="1"/>
+      <w:numFmt w:val="bullet"/>
+      <w:lvlText w:val=""/>
+      <w:lvlJc w:val="left"/>
+      <w:pPr>
+        <w:ind w:left="2160" w:hanging="360"/>
+      </w:pPr>
+      <w:rPr>
+        <w:rFonts w:ascii="Wingdings" w:hAnsi="Wingdings" w:hint="default"/>
+      </w:rPr>
+    </w:lvl>
+    <w:lvl w:ilvl="3" w:tplc="08090001" w:tentative="1">
+      <w:start w:val="1"/>
+      <w:numFmt w:val="bullet"/>
+      <w:lvlText w:val=""/>
+      <w:lvlJc w:val="left"/>
+      <w:pPr>
+        <w:ind w:left="2880" w:hanging="360"/>
+      </w:pPr>
+      <w:rPr>
+        <w:rFonts w:ascii="Symbol" w:hAnsi="Symbol" w:hint="default"/>
+      </w:rPr>
+    </w:lvl>
+    <w:lvl w:ilvl="4" w:tplc="08090003" w:tentative="1">
+      <w:start w:val="1"/>
+      <w:numFmt w:val="bullet"/>
+      <w:lvlText w:val="o"/>
+      <w:lvlJc w:val="left"/>
+      <w:pPr>
+        <w:ind w:left="3600" w:hanging="360"/>
+      </w:pPr>
+      <w:rPr>
+        <w:rFonts w:ascii="Courier New" w:hAnsi="Courier New" w:cs="Courier New" w:hint="default"/>
+      </w:rPr>
+    </w:lvl>
+    <w:lvl w:ilvl="5" w:tplc="08090005" w:tentative="1">
+      <w:start w:val="1"/>
+      <w:numFmt w:val="bullet"/>
+      <w:lvlText w:val=""/>
+      <w:lvlJc w:val="left"/>
+      <w:pPr>
+        <w:ind w:left="4320" w:hanging="360"/>
+      </w:pPr>
+      <w:rPr>
+        <w:rFonts w:ascii="Wingdings" w:hAnsi="Wingdings" w:hint="default"/>
+      </w:rPr>
+    </w:lvl>
+    <w:lvl w:ilvl="6" w:tplc="08090001" w:tentative="1">
+      <w:start w:val="1"/>
+      <w:numFmt w:val="bullet"/>
+      <w:lvlText w:val=""/>
+      <w:lvlJc w:val="left"/>
+      <w:pPr>
+        <w:ind w:left="5040" w:hanging="360"/>
+      </w:pPr>
+      <w:rPr>
+        <w:rFonts w:ascii="Symbol" w:hAnsi="Symbol" w:hint="default"/>
+      </w:rPr>
+    </w:lvl>
+    <w:lvl w:ilvl="7" w:tplc="08090003" w:tentative="1">
+      <w:start w:val="1"/>
+      <w:numFmt w:val="bullet"/>
+      <w:lvlText w:val="o"/>
+      <w:lvlJc w:val="left"/>
+      <w:pPr>
+        <w:ind w:left="5760" w:hanging="360"/>
+      </w:pPr>
+      <w:rPr>
+        <w:rFonts w:ascii="Courier New" w:hAnsi="Courier New" w:cs="Courier New" w:hint="default"/>
+      </w:rPr>
+    </w:lvl>
+    <w:lvl w:ilvl="8" w:tplc="08090005" w:tentative="1">
+      <w:start w:val="1"/>
+      <w:numFmt w:val="bullet"/>
+      <w:lvlText w:val=""/>
+      <w:lvlJc w:val="left"/>
+      <w:pPr>
+        <w:ind w:left="6480" w:hanging="360"/>
+      </w:pPr>
+      <w:rPr>
+        <w:rFonts w:ascii="Wingdings" w:hAnsi="Wingdings" w:hint="default"/>
+      </w:rPr>
+    </w:lvl>
+  </w:abstractNum>
+  <w:abstractNum w:abstractNumId="2" w15:restartNumberingAfterBreak="0">
     <w:nsid w:val="239D755D"/>
     <w:multiLevelType w:val="hybridMultilevel"/>
     <w:tmpl w:val="6F3843B8"/>
@@ -2033,7 +2310,7 @@
       </w:rPr>
     </w:lvl>
   </w:abstractNum>
-  <w:abstractNum w:abstractNumId="2" w15:restartNumberingAfterBreak="0">
+  <w:abstractNum w:abstractNumId="3" w15:restartNumberingAfterBreak="0">
     <w:nsid w:val="270D485C"/>
     <w:multiLevelType w:val="hybridMultilevel"/>
     <w:tmpl w:val="62CEFA1C"/>
@@ -2146,7 +2423,7 @@
       </w:rPr>
     </w:lvl>
   </w:abstractNum>
-  <w:abstractNum w:abstractNumId="3" w15:restartNumberingAfterBreak="0">
+  <w:abstractNum w:abstractNumId="4" w15:restartNumberingAfterBreak="0">
     <w:nsid w:val="28B01263"/>
     <w:multiLevelType w:val="hybridMultilevel"/>
     <w:tmpl w:val="0E2043A0"/>
@@ -2259,7 +2536,7 @@
       </w:rPr>
     </w:lvl>
   </w:abstractNum>
-  <w:abstractNum w:abstractNumId="4" w15:restartNumberingAfterBreak="0">
+  <w:abstractNum w:abstractNumId="5" w15:restartNumberingAfterBreak="0">
     <w:nsid w:val="3BE17561"/>
     <w:multiLevelType w:val="hybridMultilevel"/>
     <w:tmpl w:val="C2F6CB92"/>
@@ -2345,7 +2622,7 @@
       </w:pPr>
     </w:lvl>
   </w:abstractNum>
-  <w:abstractNum w:abstractNumId="5" w15:restartNumberingAfterBreak="0">
+  <w:abstractNum w:abstractNumId="6" w15:restartNumberingAfterBreak="0">
     <w:nsid w:val="594F7E4C"/>
     <w:multiLevelType w:val="hybridMultilevel"/>
     <w:tmpl w:val="17C68A1E"/>
@@ -2458,7 +2735,7 @@
       </w:rPr>
     </w:lvl>
   </w:abstractNum>
-  <w:abstractNum w:abstractNumId="6" w15:restartNumberingAfterBreak="0">
+  <w:abstractNum w:abstractNumId="7" w15:restartNumberingAfterBreak="0">
     <w:nsid w:val="61C751B5"/>
     <w:multiLevelType w:val="hybridMultilevel"/>
     <w:tmpl w:val="229404FE"/>
@@ -2572,25 +2849,28 @@
     </w:lvl>
   </w:abstractNum>
   <w:num w:numId="1">
-    <w:abstractNumId w:val="5"/>
+    <w:abstractNumId w:val="6"/>
   </w:num>
   <w:num w:numId="2">
-    <w:abstractNumId w:val="2"/>
+    <w:abstractNumId w:val="3"/>
   </w:num>
   <w:num w:numId="3">
-    <w:abstractNumId w:val="4"/>
+    <w:abstractNumId w:val="5"/>
   </w:num>
   <w:num w:numId="4">
     <w:abstractNumId w:val="0"/>
   </w:num>
   <w:num w:numId="5">
-    <w:abstractNumId w:val="3"/>
+    <w:abstractNumId w:val="4"/>
   </w:num>
   <w:num w:numId="6">
-    <w:abstractNumId w:val="1"/>
+    <w:abstractNumId w:val="2"/>
   </w:num>
   <w:num w:numId="7">
-    <w:abstractNumId w:val="6"/>
+    <w:abstractNumId w:val="7"/>
+  </w:num>
+  <w:num w:numId="8">
+    <w:abstractNumId w:val="1"/>
   </w:num>
 </w:numbering>
 </file>
@@ -3552,7 +3832,7 @@
 </file>
 
 <file path=customXml/itemProps1.xml><?xml version="1.0" encoding="utf-8"?>
-<ds:datastoreItem xmlns:ds="http://schemas.openxmlformats.org/officeDocument/2006/customXml" ds:itemID="{425DD9A3-5F38-4A55-8659-5B0FE69ED394}">
+<ds:datastoreItem xmlns:ds="http://schemas.openxmlformats.org/officeDocument/2006/customXml" ds:itemID="{042BFB09-6ED1-49D9-A775-5FEECDAD9C00}">
   <ds:schemaRefs>
     <ds:schemaRef ds:uri="http://schemas.openxmlformats.org/officeDocument/2006/bibliography"/>
   </ds:schemaRefs>

</xml_diff>

<commit_message>
adding IntelliJ project's structure
</commit_message>
<xml_diff>
--- a/1.Test_automation_strategy.docx
+++ b/1.Test_automation_strategy.docx
@@ -159,7 +159,19 @@
         <w:rPr>
           <w:b/>
         </w:rPr>
-        <w:t>high priority tests</w:t>
+        <w:t>high</w:t>
+      </w:r>
+      <w:r>
+        <w:rPr>
+          <w:b/>
+        </w:rPr>
+        <w:t>est</w:t>
+      </w:r>
+      <w:r>
+        <w:rPr>
+          <w:b/>
+        </w:rPr>
+        <w:t xml:space="preserve"> priority tests</w:t>
       </w:r>
       <w:r>
         <w:t xml:space="preserve"> and the ones that must be </w:t>
@@ -234,33 +246,24 @@
         <w:t xml:space="preserve"> Search for item,</w:t>
       </w:r>
       <w:r>
-        <w:t xml:space="preserve"> Add item to cart, Add check-out details, Check-out</w:t>
-      </w:r>
-      <w:r>
-        <w:t>, etc</w:t>
+        <w:t xml:space="preserve"> Add item to cart, </w:t>
+      </w:r>
+      <w:r>
+        <w:t>Checkout</w:t>
       </w:r>
       <w:r>
         <w:t>. The features will be tested both separately and in groups.</w:t>
       </w:r>
       <w:r>
-        <w:t xml:space="preserve"> Amendments on scope can be made by the Product Owner with agreement of the QA manager once the </w:t>
-      </w:r>
-      <w:r>
-        <w:rPr>
-          <w:highlight w:val="yellow"/>
-        </w:rPr>
-        <w:t>current flow is stable</w:t>
-      </w:r>
-      <w:r>
-        <w:rPr>
-          <w:highlight w:val="yellow"/>
-        </w:rPr>
+        <w:t xml:space="preserve"> Amendments on scope can be made by the Product Owner with agreement of the QA manager once </w:t>
+      </w:r>
+      <w:r>
+        <w:t>the current flow is stable</w:t>
+      </w:r>
+      <w:r>
         <w:t xml:space="preserve"> and running</w:t>
       </w:r>
       <w:r>
-        <w:rPr>
-          <w:highlight w:val="yellow"/>
-        </w:rPr>
         <w:t>.</w:t>
       </w:r>
     </w:p>
@@ -293,7 +296,10 @@
         <w:jc w:val="both"/>
       </w:pPr>
       <w:r>
-        <w:t xml:space="preserve">Web-application is </w:t>
+        <w:t xml:space="preserve">Web </w:t>
+      </w:r>
+      <w:r>
+        <w:t xml:space="preserve">application is </w:t>
       </w:r>
       <w:r>
         <w:t>deployed</w:t>
@@ -347,7 +353,10 @@
         <w:jc w:val="both"/>
       </w:pPr>
       <w:r>
-        <w:t>EOB 06/11/2023</w:t>
+        <w:t>EOB 07</w:t>
+      </w:r>
+      <w:r>
+        <w:t>/11/2023</w:t>
       </w:r>
     </w:p>
     <w:p>
@@ -427,16 +436,6 @@
     </w:p>
     <w:p>
       <w:pPr>
-        <w:jc w:val="both"/>
-      </w:pPr>
-    </w:p>
-    <w:p>
-      <w:pPr>
-        <w:jc w:val="both"/>
-      </w:pPr>
-    </w:p>
-    <w:p>
-      <w:pPr>
         <w:pStyle w:val="Heading2"/>
         <w:jc w:val="both"/>
         <w:rPr>
@@ -447,51 +446,51 @@
         <w:rPr>
           <w:b/>
         </w:rPr>
+        <w:t>Types of testing</w:t>
+      </w:r>
+    </w:p>
+    <w:p>
+      <w:pPr>
+        <w:jc w:val="both"/>
+        <w:rPr>
+          <w:b/>
+          <w:u w:val="single"/>
+        </w:rPr>
+      </w:pPr>
+      <w:r>
+        <w:rPr>
+          <w:b/>
+          <w:u w:val="single"/>
+        </w:rPr>
+        <w:t>Smoke Testing</w:t>
+      </w:r>
+    </w:p>
+    <w:p>
+      <w:pPr>
+        <w:jc w:val="both"/>
+      </w:pPr>
+      <w:r>
+        <w:rPr>
+          <w:i/>
+        </w:rPr>
+        <w:t>Purpose:</w:t>
+      </w:r>
+      <w:r>
+        <w:t xml:space="preserve"> the goal of this test is to make sure the main functionalities are working properly </w:t>
+      </w:r>
+      <w:r>
+        <w:t>upon beginning if actual testing.</w:t>
+      </w:r>
+    </w:p>
+    <w:p>
+      <w:pPr>
+        <w:jc w:val="both"/>
+      </w:pPr>
+      <w:r>
+        <w:rPr>
+          <w:i/>
+        </w:rPr>
         <w:lastRenderedPageBreak/>
-        <w:t>Types of testing</w:t>
-      </w:r>
-    </w:p>
-    <w:p>
-      <w:pPr>
-        <w:jc w:val="both"/>
-        <w:rPr>
-          <w:b/>
-          <w:u w:val="single"/>
-        </w:rPr>
-      </w:pPr>
-      <w:r>
-        <w:rPr>
-          <w:b/>
-          <w:u w:val="single"/>
-        </w:rPr>
-        <w:t>Smoke Testing</w:t>
-      </w:r>
-    </w:p>
-    <w:p>
-      <w:pPr>
-        <w:jc w:val="both"/>
-      </w:pPr>
-      <w:r>
-        <w:rPr>
-          <w:i/>
-        </w:rPr>
-        <w:t>Purpose:</w:t>
-      </w:r>
-      <w:r>
-        <w:t xml:space="preserve"> the goal of this test is to make sure the critical/main functionalities are working properly </w:t>
-      </w:r>
-      <w:r>
-        <w:t>upon beginning if actual testing.</w:t>
-      </w:r>
-    </w:p>
-    <w:p>
-      <w:pPr>
-        <w:jc w:val="both"/>
-      </w:pPr>
-      <w:r>
-        <w:rPr>
-          <w:i/>
-        </w:rPr>
         <w:t>Timing</w:t>
       </w:r>
       <w:r>
@@ -845,8 +844,14 @@
           <w:numId w:val="6"/>
         </w:numPr>
         <w:jc w:val="both"/>
-      </w:pPr>
-      <w:r>
+        <w:rPr>
+          <w:highlight w:val="yellow"/>
+        </w:rPr>
+      </w:pPr>
+      <w:r>
+        <w:rPr>
+          <w:highlight w:val="yellow"/>
+        </w:rPr>
         <w:t>State transition testing– when changing state</w:t>
       </w:r>
     </w:p>
@@ -858,9 +863,14 @@
           <w:numId w:val="6"/>
         </w:numPr>
         <w:jc w:val="both"/>
-      </w:pPr>
-      <w:r>
-        <w:lastRenderedPageBreak/>
+        <w:rPr>
+          <w:highlight w:val="yellow"/>
+        </w:rPr>
+      </w:pPr>
+      <w:r>
+        <w:rPr>
+          <w:highlight w:val="yellow"/>
+        </w:rPr>
         <w:t>Use case testing</w:t>
       </w:r>
     </w:p>
@@ -1364,10 +1374,21 @@
         <w:jc w:val="both"/>
       </w:pPr>
       <w:r>
+        <w:t>Cucumber framework will be introduced to the QA team.</w:t>
+      </w:r>
+    </w:p>
+    <w:p>
+      <w:pPr>
+        <w:jc w:val="both"/>
+      </w:pPr>
+      <w:r>
         <w:rPr>
           <w:highlight w:val="yellow"/>
         </w:rPr>
         <w:t>Reporting tools</w:t>
+      </w:r>
+      <w:r>
+        <w:t xml:space="preserve"> – Allure </w:t>
       </w:r>
     </w:p>
     <w:p>
@@ -1515,7 +1536,7 @@
         <w:jc w:val="both"/>
       </w:pPr>
       <w:r>
-        <w:t>Security breaches – hacking., phishing, cross-site scripting, third-party integrations</w:t>
+        <w:t xml:space="preserve">Insufficient or unclear customer expectation </w:t>
       </w:r>
     </w:p>
     <w:p>
@@ -1528,8 +1549,48 @@
         <w:jc w:val="both"/>
       </w:pPr>
       <w:r>
-        <w:t xml:space="preserve">Insufficient or unclear customer expectation </w:t>
-      </w:r>
+        <w:t>Underestimating time, cost and efforts for building the test framework</w:t>
+      </w:r>
+    </w:p>
+    <w:p>
+      <w:pPr>
+        <w:pStyle w:val="ListParagraph"/>
+        <w:numPr>
+          <w:ilvl w:val="0"/>
+          <w:numId w:val="5"/>
+        </w:numPr>
+        <w:jc w:val="both"/>
+      </w:pPr>
+      <w:r>
+        <w:t>App</w:t>
+      </w:r>
+      <w:r>
+        <w:t>lication</w:t>
+      </w:r>
+      <w:r>
+        <w:t xml:space="preserve"> maintainability – if core functionality is broken and the automation cannot proceed further</w:t>
+      </w:r>
+    </w:p>
+    <w:p>
+      <w:pPr>
+        <w:pStyle w:val="ListParagraph"/>
+        <w:numPr>
+          <w:ilvl w:val="0"/>
+          <w:numId w:val="5"/>
+        </w:numPr>
+        <w:jc w:val="both"/>
+      </w:pPr>
+      <w:r>
+        <w:t>Test Automation maintainability</w:t>
+      </w:r>
+      <w:bookmarkStart w:id="0" w:name="_GoBack"/>
+      <w:bookmarkEnd w:id="0"/>
+    </w:p>
+    <w:p>
+      <w:pPr>
+        <w:pStyle w:val="ListParagraph"/>
+        <w:jc w:val="both"/>
+      </w:pPr>
     </w:p>
     <w:p>
       <w:pPr>
@@ -1634,6 +1695,7 @@
               <w:jc w:val="both"/>
             </w:pPr>
             <w:r>
+              <w:lastRenderedPageBreak/>
               <w:t>1</w:t>
             </w:r>
           </w:p>
@@ -1722,8 +1784,6 @@
             <w:r>
               <w:t xml:space="preserve">- </w:t>
             </w:r>
-            <w:bookmarkStart w:id="0" w:name="_GoBack"/>
-            <w:bookmarkEnd w:id="0"/>
             <w:r>
               <w:t>Design</w:t>
             </w:r>
@@ -1789,7 +1849,7 @@
               <w:jc w:val="both"/>
             </w:pPr>
             <w:r>
-              <w:t>Test Case Automation – Highest Priority</w:t>
+              <w:t>Learning Cucumber framework</w:t>
             </w:r>
           </w:p>
         </w:tc>
@@ -1853,7 +1913,7 @@
               <w:jc w:val="both"/>
             </w:pPr>
             <w:r>
-              <w:t>Test Case Automation – High Priority</w:t>
+              <w:t>Test Case Automation – Highest Priority</w:t>
             </w:r>
           </w:p>
         </w:tc>
@@ -1888,6 +1948,9 @@
             <w:pPr>
               <w:jc w:val="both"/>
             </w:pPr>
+            <w:r>
+              <w:t>16</w:t>
+            </w:r>
           </w:p>
         </w:tc>
       </w:tr>
@@ -1901,8 +1964,68 @@
               <w:jc w:val="both"/>
             </w:pPr>
             <w:r>
-              <w:lastRenderedPageBreak/>
               <w:t>5</w:t>
+            </w:r>
+          </w:p>
+        </w:tc>
+        <w:tc>
+          <w:tcPr>
+            <w:tcW w:w="4765" w:type="dxa"/>
+          </w:tcPr>
+          <w:p>
+            <w:pPr>
+              <w:jc w:val="both"/>
+            </w:pPr>
+            <w:r>
+              <w:t>Test Case Automation – High Priority</w:t>
+            </w:r>
+          </w:p>
+        </w:tc>
+        <w:tc>
+          <w:tcPr>
+            <w:tcW w:w="2126" w:type="dxa"/>
+          </w:tcPr>
+          <w:p>
+            <w:pPr>
+              <w:jc w:val="both"/>
+            </w:pPr>
+            <w:proofErr w:type="spellStart"/>
+            <w:r>
+              <w:t>Aneliya</w:t>
+            </w:r>
+            <w:proofErr w:type="spellEnd"/>
+            <w:r>
+              <w:t xml:space="preserve"> </w:t>
+            </w:r>
+            <w:proofErr w:type="spellStart"/>
+            <w:r>
+              <w:t>Boneva</w:t>
+            </w:r>
+            <w:proofErr w:type="spellEnd"/>
+          </w:p>
+        </w:tc>
+        <w:tc>
+          <w:tcPr>
+            <w:tcW w:w="1650" w:type="dxa"/>
+          </w:tcPr>
+          <w:p>
+            <w:pPr>
+              <w:jc w:val="both"/>
+            </w:pPr>
+          </w:p>
+        </w:tc>
+      </w:tr>
+      <w:tr>
+        <w:tc>
+          <w:tcPr>
+            <w:tcW w:w="475" w:type="dxa"/>
+          </w:tcPr>
+          <w:p>
+            <w:pPr>
+              <w:jc w:val="both"/>
+            </w:pPr>
+            <w:r>
+              <w:t>6</w:t>
             </w:r>
           </w:p>
         </w:tc>
@@ -3832,7 +3955,7 @@
 </file>
 
 <file path=customXml/itemProps1.xml><?xml version="1.0" encoding="utf-8"?>
-<ds:datastoreItem xmlns:ds="http://schemas.openxmlformats.org/officeDocument/2006/customXml" ds:itemID="{042BFB09-6ED1-49D9-A775-5FEECDAD9C00}">
+<ds:datastoreItem xmlns:ds="http://schemas.openxmlformats.org/officeDocument/2006/customXml" ds:itemID="{054F40F9-701F-4DE2-A9A2-38BDEE2B5E86}">
   <ds:schemaRefs>
     <ds:schemaRef ds:uri="http://schemas.openxmlformats.org/officeDocument/2006/bibliography"/>
   </ds:schemaRefs>

</xml_diff>

<commit_message>
update on the readme.file
</commit_message>
<xml_diff>
--- a/1.Test_automation_strategy.docx
+++ b/1.Test_automation_strategy.docx
@@ -1583,8 +1583,6 @@
       <w:r>
         <w:t>Test Automation maintainability</w:t>
       </w:r>
-      <w:bookmarkStart w:id="0" w:name="_GoBack"/>
-      <w:bookmarkEnd w:id="0"/>
     </w:p>
     <w:p>
       <w:pPr>
@@ -1849,7 +1847,7 @@
               <w:jc w:val="both"/>
             </w:pPr>
             <w:r>
-              <w:t>Learning Cucumber framework</w:t>
+              <w:t>Preparing testing framework</w:t>
             </w:r>
           </w:p>
         </w:tc>
@@ -1885,7 +1883,7 @@
               <w:jc w:val="both"/>
             </w:pPr>
             <w:r>
-              <w:t>8</w:t>
+              <w:t>4</w:t>
             </w:r>
           </w:p>
         </w:tc>
@@ -1979,6 +1977,8 @@
             <w:r>
               <w:t>Test Case Automation – High Priority</w:t>
             </w:r>
+            <w:bookmarkStart w:id="0" w:name="_GoBack"/>
+            <w:bookmarkEnd w:id="0"/>
           </w:p>
         </w:tc>
         <w:tc>
@@ -3955,7 +3955,7 @@
 </file>
 
 <file path=customXml/itemProps1.xml><?xml version="1.0" encoding="utf-8"?>
-<ds:datastoreItem xmlns:ds="http://schemas.openxmlformats.org/officeDocument/2006/customXml" ds:itemID="{054F40F9-701F-4DE2-A9A2-38BDEE2B5E86}">
+<ds:datastoreItem xmlns:ds="http://schemas.openxmlformats.org/officeDocument/2006/customXml" ds:itemID="{399D3D4B-3222-4F0D-8291-D5D12916AEC6}">
   <ds:schemaRefs>
     <ds:schemaRef ds:uri="http://schemas.openxmlformats.org/officeDocument/2006/bibliography"/>
   </ds:schemaRefs>

</xml_diff>

<commit_message>
last amendment on Strategy
</commit_message>
<xml_diff>
--- a/1.Test_automation_strategy.docx
+++ b/1.Test_automation_strategy.docx
@@ -353,8 +353,10 @@
         <w:jc w:val="both"/>
       </w:pPr>
       <w:r>
-        <w:t>EOB 07</w:t>
-      </w:r>
+        <w:t>EOB 08</w:t>
+      </w:r>
+      <w:bookmarkStart w:id="0" w:name="_GoBack"/>
+      <w:bookmarkEnd w:id="0"/>
       <w:r>
         <w:t>/11/2023</w:t>
       </w:r>
@@ -744,16 +746,11 @@
       <w:r>
         <w:t>exploratory testing sessions</w:t>
       </w:r>
-      <w:proofErr w:type="gramStart"/>
       <w:r>
         <w:t>.</w:t>
       </w:r>
       <w:r>
-        <w:t>.</w:t>
-      </w:r>
-      <w:proofErr w:type="gramEnd"/>
-      <w:r>
-        <w:t xml:space="preserve">  This final pass through the system allows for the final ‘catch’ of any unexpected items in the system.  </w:t>
+        <w:t xml:space="preserve"> This final pass through the system allows for the final ‘catch’ of any unexpected items in the system.  </w:t>
       </w:r>
     </w:p>
     <w:p>
@@ -844,15 +841,9 @@
           <w:numId w:val="6"/>
         </w:numPr>
         <w:jc w:val="both"/>
-        <w:rPr>
-          <w:highlight w:val="yellow"/>
-        </w:rPr>
-      </w:pPr>
-      <w:r>
-        <w:rPr>
-          <w:highlight w:val="yellow"/>
-        </w:rPr>
-        <w:t>State transition testing– when changing state</w:t>
+      </w:pPr>
+      <w:r>
+        <w:t>Classification tree</w:t>
       </w:r>
     </w:p>
     <w:p>
@@ -863,14 +854,8 @@
           <w:numId w:val="6"/>
         </w:numPr>
         <w:jc w:val="both"/>
-        <w:rPr>
-          <w:highlight w:val="yellow"/>
-        </w:rPr>
-      </w:pPr>
-      <w:r>
-        <w:rPr>
-          <w:highlight w:val="yellow"/>
-        </w:rPr>
+      </w:pPr>
+      <w:r>
         <w:t>Use case testing</w:t>
       </w:r>
     </w:p>
@@ -1374,21 +1359,16 @@
         <w:jc w:val="both"/>
       </w:pPr>
       <w:r>
-        <w:t>Cucumber framework will be introduced to the QA team.</w:t>
-      </w:r>
-    </w:p>
-    <w:p>
-      <w:pPr>
-        <w:jc w:val="both"/>
-      </w:pPr>
-      <w:r>
-        <w:rPr>
-          <w:highlight w:val="yellow"/>
-        </w:rPr>
         <w:t>Reporting tools</w:t>
       </w:r>
       <w:r>
-        <w:t xml:space="preserve"> – Allure </w:t>
+        <w:t xml:space="preserve"> – </w:t>
+      </w:r>
+      <w:r>
+        <w:t>Excel</w:t>
+      </w:r>
+      <w:r>
+        <w:t>; later on Allure will be presented</w:t>
       </w:r>
     </w:p>
     <w:p>
@@ -1450,7 +1430,19 @@
         <w:rPr>
           <w:i/>
         </w:rPr>
-        <w:t>Chrome, Version 116.0.5845.188</w:t>
+        <w:t>Firefox</w:t>
+      </w:r>
+      <w:r>
+        <w:rPr>
+          <w:i/>
+        </w:rPr>
+        <w:t xml:space="preserve">, Version </w:t>
+      </w:r>
+      <w:r>
+        <w:rPr>
+          <w:i/>
+        </w:rPr>
+        <w:t>119.0.1</w:t>
       </w:r>
     </w:p>
     <w:p>
@@ -1501,7 +1493,13 @@
         <w:rPr>
           <w:i/>
         </w:rPr>
-        <w:t>Firefox, Edge, Internet Explorer, Safari (latest versions)</w:t>
+        <w:t>Chrome</w:t>
+      </w:r>
+      <w:r>
+        <w:rPr>
+          <w:i/>
+        </w:rPr>
+        <w:t>, Edge, Internet Explorer, Safari (latest versions)</w:t>
       </w:r>
     </w:p>
     <w:p/>
@@ -1515,7 +1513,6 @@
       <w:r>
         <w:rPr>
           <w:b/>
-          <w:highlight w:val="yellow"/>
         </w:rPr>
         <w:t>Risks</w:t>
       </w:r>
@@ -1569,6 +1566,9 @@
       </w:r>
       <w:r>
         <w:t xml:space="preserve"> maintainability – if core functionality is broken and the automation cannot proceed further</w:t>
+      </w:r>
+      <w:r>
+        <w:t xml:space="preserve"> (can be determined during testing)</w:t>
       </w:r>
     </w:p>
     <w:p>
@@ -1693,7 +1693,6 @@
               <w:jc w:val="both"/>
             </w:pPr>
             <w:r>
-              <w:lastRenderedPageBreak/>
               <w:t>1</w:t>
             </w:r>
           </w:p>
@@ -1758,6 +1757,7 @@
               <w:jc w:val="both"/>
             </w:pPr>
             <w:r>
+              <w:lastRenderedPageBreak/>
               <w:t>2</w:t>
             </w:r>
           </w:p>
@@ -1947,7 +1947,7 @@
               <w:jc w:val="both"/>
             </w:pPr>
             <w:r>
-              <w:t>16</w:t>
+              <w:t>8</w:t>
             </w:r>
           </w:p>
         </w:tc>
@@ -1977,8 +1977,6 @@
             <w:r>
               <w:t>Test Case Automation – High Priority</w:t>
             </w:r>
-            <w:bookmarkStart w:id="0" w:name="_GoBack"/>
-            <w:bookmarkEnd w:id="0"/>
           </w:p>
         </w:tc>
         <w:tc>
@@ -2012,6 +2010,9 @@
             <w:pPr>
               <w:jc w:val="both"/>
             </w:pPr>
+            <w:r>
+              <w:t>8</w:t>
+            </w:r>
           </w:p>
         </w:tc>
       </w:tr>
@@ -2073,6 +2074,9 @@
             <w:pPr>
               <w:jc w:val="both"/>
             </w:pPr>
+            <w:r>
+              <w:t>8</w:t>
+            </w:r>
           </w:p>
         </w:tc>
       </w:tr>
@@ -3955,7 +3959,7 @@
 </file>
 
 <file path=customXml/itemProps1.xml><?xml version="1.0" encoding="utf-8"?>
-<ds:datastoreItem xmlns:ds="http://schemas.openxmlformats.org/officeDocument/2006/customXml" ds:itemID="{399D3D4B-3222-4F0D-8291-D5D12916AEC6}">
+<ds:datastoreItem xmlns:ds="http://schemas.openxmlformats.org/officeDocument/2006/customXml" ds:itemID="{49E3E3D0-7EC6-4598-A2C8-1FEAD6FC0C24}">
   <ds:schemaRefs>
     <ds:schemaRef ds:uri="http://schemas.openxmlformats.org/officeDocument/2006/bibliography"/>
   </ds:schemaRefs>

</xml_diff>